<commit_message>
Updated with Ravita's input
</commit_message>
<xml_diff>
--- a/ADS507_Module7_DesignDoc.docx
+++ b/ADS507_Module7_DesignDoc.docx
@@ -5,17 +5,24 @@
     <w:p>
       <w:pPr>
         <w:pStyle w:val="Title"/>
+        <w:jc w:val="both"/>
       </w:pPr>
       <w:r>
         <w:t>ADS 507 – Final Project – Team 2</w:t>
       </w:r>
     </w:p>
     <w:p>
+      <w:pPr>
+        <w:jc w:val="both"/>
+      </w:pPr>
       <w:r>
         <w:t>Design Document</w:t>
       </w:r>
     </w:p>
     <w:p>
+      <w:pPr>
+        <w:jc w:val="both"/>
+      </w:pPr>
       <w:r>
         <w:rPr>
           <w:rFonts w:ascii="Lato" w:eastAsia="Lato" w:hAnsi="Lato" w:cs="Lato"/>
@@ -50,6 +57,7 @@
     <w:p>
       <w:pPr>
         <w:pStyle w:val="NoSpacing"/>
+        <w:jc w:val="both"/>
         <w:rPr>
           <w:rFonts w:ascii="Lato" w:eastAsia="Lato" w:hAnsi="Lato" w:cs="Lato"/>
           <w:sz w:val="24"/>
@@ -63,6 +71,7 @@
     <w:p>
       <w:pPr>
         <w:pStyle w:val="NoSpacing"/>
+        <w:jc w:val="both"/>
         <w:rPr>
           <w:rFonts w:ascii="Lato" w:eastAsia="Lato" w:hAnsi="Lato" w:cs="Lato"/>
           <w:sz w:val="24"/>
@@ -76,6 +85,7 @@
     <w:p>
       <w:pPr>
         <w:pStyle w:val="NoSpacing"/>
+        <w:jc w:val="both"/>
         <w:rPr>
           <w:rFonts w:ascii="Lato" w:eastAsia="Lato" w:hAnsi="Lato" w:cs="Lato"/>
           <w:color w:val="2D3B45"/>
@@ -83,23 +93,14 @@
           <w:szCs w:val="24"/>
         </w:rPr>
       </w:pPr>
-      <w:proofErr w:type="spellStart"/>
-      <w:r>
-        <w:t>Ravita</w:t>
-      </w:r>
-      <w:proofErr w:type="spellEnd"/>
-      <w:r>
-        <w:t xml:space="preserve"> </w:t>
-      </w:r>
-      <w:proofErr w:type="spellStart"/>
-      <w:r>
-        <w:t>Kartawinata</w:t>
-      </w:r>
-      <w:proofErr w:type="spellEnd"/>
+      <w:r>
+        <w:t>Ravita Kartawinata</w:t>
+      </w:r>
     </w:p>
     <w:p>
       <w:pPr>
         <w:spacing w:after="0"/>
+        <w:jc w:val="both"/>
         <w:rPr>
           <w:rFonts w:ascii="Lato" w:eastAsia="Lato" w:hAnsi="Lato" w:cs="Lato"/>
           <w:color w:val="2D3B45"/>
@@ -111,6 +112,7 @@
     <w:p>
       <w:pPr>
         <w:spacing w:after="0"/>
+        <w:jc w:val="both"/>
         <w:rPr>
           <w:rFonts w:ascii="Lato" w:eastAsia="Lato" w:hAnsi="Lato" w:cs="Lato"/>
           <w:color w:val="2D3B45"/>
@@ -122,6 +124,7 @@
     <w:p>
       <w:pPr>
         <w:spacing w:after="0"/>
+        <w:jc w:val="both"/>
         <w:rPr>
           <w:rFonts w:ascii="Lato" w:eastAsia="Lato" w:hAnsi="Lato" w:cs="Lato"/>
           <w:color w:val="2D3B45"/>
@@ -133,6 +136,7 @@
     <w:p>
       <w:pPr>
         <w:pStyle w:val="Heading1"/>
+        <w:jc w:val="both"/>
         <w:rPr>
           <w:rFonts w:eastAsia="Lato"/>
         </w:rPr>
@@ -147,6 +151,7 @@
     <w:p>
       <w:pPr>
         <w:spacing w:after="0"/>
+        <w:jc w:val="both"/>
         <w:rPr>
           <w:rFonts w:ascii="Lato" w:eastAsia="Lato" w:hAnsi="Lato" w:cs="Lato"/>
           <w:color w:val="2D3B45"/>
@@ -170,6 +175,7 @@
     <w:p>
       <w:pPr>
         <w:spacing w:after="0"/>
+        <w:jc w:val="both"/>
         <w:rPr>
           <w:rFonts w:ascii="Lato" w:eastAsia="Lato" w:hAnsi="Lato" w:cs="Lato"/>
           <w:color w:val="2D3B45"/>
@@ -195,6 +201,7 @@
           </w:tcPr>
           <w:p>
             <w:pPr>
+              <w:jc w:val="both"/>
               <w:rPr>
                 <w:sz w:val="20"/>
                 <w:szCs w:val="20"/>
@@ -215,6 +222,7 @@
           </w:tcPr>
           <w:p>
             <w:pPr>
+              <w:jc w:val="both"/>
               <w:rPr>
                 <w:sz w:val="20"/>
                 <w:szCs w:val="20"/>
@@ -237,6 +245,7 @@
           </w:tcPr>
           <w:p>
             <w:pPr>
+              <w:jc w:val="both"/>
               <w:rPr>
                 <w:rFonts w:ascii="Lato" w:eastAsia="Lato" w:hAnsi="Lato" w:cs="Lato"/>
                 <w:color w:val="2D3B45"/>
@@ -276,6 +285,7 @@
           </w:p>
           <w:p>
             <w:pPr>
+              <w:jc w:val="both"/>
               <w:rPr>
                 <w:rFonts w:ascii="Lato" w:eastAsia="Lato" w:hAnsi="Lato" w:cs="Lato"/>
                 <w:color w:val="2D3B45"/>
@@ -286,6 +296,7 @@
           </w:p>
           <w:p>
             <w:pPr>
+              <w:jc w:val="both"/>
               <w:rPr>
                 <w:sz w:val="20"/>
                 <w:szCs w:val="20"/>
@@ -301,6 +312,7 @@
           </w:p>
           <w:p>
             <w:pPr>
+              <w:jc w:val="both"/>
               <w:rPr>
                 <w:sz w:val="20"/>
                 <w:szCs w:val="20"/>
@@ -314,6 +326,7 @@
           </w:tcPr>
           <w:p>
             <w:pPr>
+              <w:jc w:val="both"/>
               <w:rPr>
                 <w:sz w:val="20"/>
                 <w:szCs w:val="20"/>
@@ -326,20 +339,12 @@
                 <w:sz w:val="20"/>
                 <w:szCs w:val="20"/>
               </w:rPr>
-              <w:t>Glass</w:t>
-            </w:r>
-            <w:r>
-              <w:rPr>
-                <w:rFonts w:ascii="Lato" w:eastAsia="Lato" w:hAnsi="Lato" w:cs="Lato"/>
-                <w:color w:val="2D3B45"/>
-                <w:sz w:val="20"/>
-                <w:szCs w:val="20"/>
-              </w:rPr>
-              <w:t xml:space="preserve"> and </w:t>
+              <w:t xml:space="preserve">Glass and </w:t>
             </w:r>
           </w:p>
           <w:p>
             <w:pPr>
+              <w:jc w:val="both"/>
               <w:rPr>
                 <w:sz w:val="20"/>
                 <w:szCs w:val="20"/>
@@ -352,20 +357,12 @@
                 <w:sz w:val="20"/>
                 <w:szCs w:val="20"/>
               </w:rPr>
-              <w:t xml:space="preserve">Drink </w:t>
-            </w:r>
-            <w:r>
-              <w:rPr>
-                <w:rFonts w:ascii="Lato" w:eastAsia="Lato" w:hAnsi="Lato" w:cs="Lato"/>
-                <w:color w:val="2D3B45"/>
-                <w:sz w:val="20"/>
-                <w:szCs w:val="20"/>
-              </w:rPr>
-              <w:t>tables</w:t>
+              <w:t>Drink tables</w:t>
             </w:r>
           </w:p>
           <w:p>
             <w:pPr>
+              <w:jc w:val="both"/>
               <w:rPr>
                 <w:sz w:val="20"/>
                 <w:szCs w:val="20"/>
@@ -381,6 +378,7 @@
           </w:tcPr>
           <w:p>
             <w:pPr>
+              <w:jc w:val="both"/>
               <w:rPr>
                 <w:rFonts w:ascii="Lato" w:eastAsia="Lato" w:hAnsi="Lato" w:cs="Lato"/>
                 <w:color w:val="2D3B45"/>
@@ -395,11 +393,23 @@
                 <w:sz w:val="20"/>
                 <w:szCs w:val="20"/>
               </w:rPr>
-              <w:t>Comma Separated Values (CSV) files</w:t>
+              <w:t xml:space="preserve">Comma Separated Values (CSV) </w:t>
             </w:r>
+            <w:proofErr w:type="gramStart"/>
+            <w:r>
+              <w:rPr>
+                <w:rFonts w:ascii="Lato" w:eastAsia="Lato" w:hAnsi="Lato" w:cs="Lato"/>
+                <w:color w:val="2D3B45"/>
+                <w:sz w:val="20"/>
+                <w:szCs w:val="20"/>
+              </w:rPr>
+              <w:t>files</w:t>
+            </w:r>
+            <w:proofErr w:type="gramEnd"/>
           </w:p>
           <w:p>
             <w:pPr>
+              <w:jc w:val="both"/>
               <w:rPr>
                 <w:rFonts w:ascii="Lato" w:eastAsia="Lato" w:hAnsi="Lato" w:cs="Lato"/>
                 <w:color w:val="2D3B45"/>
@@ -410,6 +420,7 @@
           </w:p>
           <w:p>
             <w:pPr>
+              <w:jc w:val="both"/>
               <w:rPr>
                 <w:sz w:val="20"/>
                 <w:szCs w:val="20"/>
@@ -427,6 +438,7 @@
           </w:p>
           <w:p>
             <w:pPr>
+              <w:jc w:val="both"/>
               <w:rPr>
                 <w:rFonts w:ascii="Lato" w:eastAsia="Lato" w:hAnsi="Lato" w:cs="Lato"/>
                 <w:color w:val="2D3B45"/>
@@ -442,6 +454,7 @@
           </w:tcPr>
           <w:p>
             <w:pPr>
+              <w:jc w:val="both"/>
               <w:rPr>
                 <w:sz w:val="20"/>
                 <w:szCs w:val="20"/>
@@ -454,20 +467,12 @@
                 <w:sz w:val="20"/>
                 <w:szCs w:val="20"/>
               </w:rPr>
-              <w:t>Category</w:t>
-            </w:r>
-            <w:r>
-              <w:rPr>
-                <w:rFonts w:ascii="Lato" w:eastAsia="Lato" w:hAnsi="Lato" w:cs="Lato"/>
-                <w:color w:val="2D3B45"/>
-                <w:sz w:val="20"/>
-                <w:szCs w:val="20"/>
-              </w:rPr>
-              <w:t xml:space="preserve"> and </w:t>
+              <w:t xml:space="preserve">Category and </w:t>
             </w:r>
           </w:p>
           <w:p>
             <w:pPr>
+              <w:jc w:val="both"/>
               <w:rPr>
                 <w:sz w:val="20"/>
                 <w:szCs w:val="20"/>
@@ -485,6 +490,7 @@
           </w:p>
           <w:p>
             <w:pPr>
+              <w:jc w:val="both"/>
               <w:rPr>
                 <w:rFonts w:ascii="Lato" w:eastAsia="Lato" w:hAnsi="Lato" w:cs="Lato"/>
                 <w:color w:val="2D3B45"/>
@@ -496,10 +502,15 @@
         </w:tc>
       </w:tr>
     </w:tbl>
-    <w:p/>
+    <w:p>
+      <w:pPr>
+        <w:jc w:val="both"/>
+      </w:pPr>
+    </w:p>
     <w:p>
       <w:pPr>
         <w:pStyle w:val="Heading1"/>
+        <w:jc w:val="both"/>
       </w:pPr>
       <w:r>
         <w:t>Goals</w:t>
@@ -508,6 +519,7 @@
     <w:p>
       <w:pPr>
         <w:spacing w:after="0"/>
+        <w:jc w:val="both"/>
         <w:rPr>
           <w:rFonts w:ascii="Lato" w:eastAsia="Lato" w:hAnsi="Lato" w:cs="Lato"/>
           <w:color w:val="2D3B45"/>
@@ -564,6 +576,7 @@
     <w:p>
       <w:pPr>
         <w:spacing w:after="0"/>
+        <w:jc w:val="both"/>
         <w:rPr>
           <w:rFonts w:ascii="Lato" w:eastAsia="Lato" w:hAnsi="Lato" w:cs="Lato"/>
           <w:color w:val="2D3B45"/>
@@ -575,6 +588,7 @@
     <w:p>
       <w:pPr>
         <w:pStyle w:val="Heading1"/>
+        <w:jc w:val="both"/>
       </w:pPr>
       <w:r>
         <w:lastRenderedPageBreak/>
@@ -584,6 +598,7 @@
     <w:p>
       <w:pPr>
         <w:spacing w:after="0"/>
+        <w:jc w:val="both"/>
       </w:pPr>
       <w:r>
         <w:rPr>
@@ -634,7 +649,907 @@
     </w:p>
     <w:p>
       <w:pPr>
+        <w:spacing w:line="480" w:lineRule="auto"/>
+        <w:jc w:val="both"/>
+        <w:rPr>
+          <w:rFonts w:ascii="Times New Roman" w:hAnsi="Times New Roman" w:cs="Times New Roman"/>
+          <w:sz w:val="24"/>
+          <w:szCs w:val="24"/>
+        </w:rPr>
+      </w:pPr>
+      <w:r>
+        <w:rPr>
+          <w:rFonts w:ascii="Times New Roman" w:hAnsi="Times New Roman" w:cs="Times New Roman"/>
+          <w:sz w:val="24"/>
+          <w:szCs w:val="24"/>
+        </w:rPr>
+        <w:t>Figure 1. Data Architecture diagram</w:t>
+      </w:r>
+    </w:p>
+    <w:p>
+      <w:pPr>
+        <w:spacing w:line="480" w:lineRule="auto"/>
+        <w:jc w:val="both"/>
+        <w:rPr>
+          <w:rFonts w:ascii="Times New Roman" w:hAnsi="Times New Roman" w:cs="Times New Roman"/>
+          <w:color w:val="0D0D0D"/>
+          <w:sz w:val="24"/>
+          <w:szCs w:val="24"/>
+          <w:shd w:val="clear" w:color="auto" w:fill="FFFFFF"/>
+        </w:rPr>
+      </w:pPr>
+      <w:r>
+        <w:rPr>
+          <w:rFonts w:ascii="Times New Roman" w:hAnsi="Times New Roman" w:cs="Times New Roman"/>
+          <w:color w:val="0D0D0D"/>
+          <w:sz w:val="24"/>
+          <w:szCs w:val="24"/>
+          <w:shd w:val="clear" w:color="auto" w:fill="FFFFFF"/>
+        </w:rPr>
+        <w:t xml:space="preserve">Figure 1 illustrates the process of extracting, transforming, and loading data. This diagram depicts four primary data sources. These data sources originate from cocktaildb.com, which offers five distinct datasets; we incorporated four of these datasets into our project. The initial dataset, Category, is presented in CSV format and comprises two attributes: </w:t>
+      </w:r>
+      <w:proofErr w:type="spellStart"/>
+      <w:r>
+        <w:rPr>
+          <w:rFonts w:ascii="Times New Roman" w:hAnsi="Times New Roman" w:cs="Times New Roman"/>
+          <w:color w:val="0D0D0D"/>
+          <w:sz w:val="24"/>
+          <w:szCs w:val="24"/>
+          <w:shd w:val="clear" w:color="auto" w:fill="FFFFFF"/>
+        </w:rPr>
+        <w:t>strCategory</w:t>
+      </w:r>
+      <w:proofErr w:type="spellEnd"/>
+      <w:r>
+        <w:rPr>
+          <w:rFonts w:ascii="Times New Roman" w:hAnsi="Times New Roman" w:cs="Times New Roman"/>
+          <w:color w:val="0D0D0D"/>
+          <w:sz w:val="24"/>
+          <w:szCs w:val="24"/>
+          <w:shd w:val="clear" w:color="auto" w:fill="FFFFFF"/>
+        </w:rPr>
+        <w:t xml:space="preserve"> and </w:t>
+      </w:r>
+      <w:proofErr w:type="spellStart"/>
+      <w:r>
+        <w:rPr>
+          <w:rFonts w:ascii="Times New Roman" w:hAnsi="Times New Roman" w:cs="Times New Roman"/>
+          <w:color w:val="0D0D0D"/>
+          <w:sz w:val="24"/>
+          <w:szCs w:val="24"/>
+          <w:shd w:val="clear" w:color="auto" w:fill="FFFFFF"/>
+        </w:rPr>
+        <w:t>strDescription</w:t>
+      </w:r>
+      <w:proofErr w:type="spellEnd"/>
+      <w:r>
+        <w:rPr>
+          <w:rFonts w:ascii="Times New Roman" w:hAnsi="Times New Roman" w:cs="Times New Roman"/>
+          <w:color w:val="0D0D0D"/>
+          <w:sz w:val="24"/>
+          <w:szCs w:val="24"/>
+          <w:shd w:val="clear" w:color="auto" w:fill="FFFFFF"/>
+        </w:rPr>
+        <w:t>.</w:t>
+      </w:r>
+    </w:p>
+    <w:p>
+      <w:pPr>
+        <w:spacing w:line="480" w:lineRule="auto"/>
+        <w:jc w:val="both"/>
+        <w:rPr>
+          <w:rFonts w:ascii="Times New Roman" w:hAnsi="Times New Roman" w:cs="Times New Roman"/>
+          <w:sz w:val="24"/>
+          <w:szCs w:val="24"/>
+        </w:rPr>
+      </w:pPr>
+    </w:p>
+    <w:p>
+      <w:pPr>
+        <w:spacing w:line="480" w:lineRule="auto"/>
+        <w:jc w:val="both"/>
+        <w:rPr>
+          <w:rFonts w:ascii="Times New Roman" w:hAnsi="Times New Roman" w:cs="Times New Roman"/>
+          <w:sz w:val="24"/>
+          <w:szCs w:val="24"/>
+        </w:rPr>
+      </w:pPr>
+      <w:r>
+        <w:rPr>
+          <w:rFonts w:ascii="Times New Roman" w:hAnsi="Times New Roman" w:cs="Times New Roman"/>
+          <w:noProof/>
+          <w:sz w:val="24"/>
+          <w:szCs w:val="24"/>
+        </w:rPr>
+        <w:lastRenderedPageBreak/>
+        <w:drawing>
+          <wp:inline distT="0" distB="0" distL="0" distR="0" wp14:anchorId="1FF11207" wp14:editId="7E4D6584">
+            <wp:extent cx="5943600" cy="1432560"/>
+            <wp:effectExtent l="0" t="0" r="0" b="0"/>
+            <wp:docPr id="1560562254" name="Picture 1" descr="A picture containing calendar&#10;&#10;Description automatically generated"/>
+            <wp:cNvGraphicFramePr>
+              <a:graphicFrameLocks xmlns:a="http://schemas.openxmlformats.org/drawingml/2006/main" noChangeAspect="1"/>
+            </wp:cNvGraphicFramePr>
+            <a:graphic xmlns:a="http://schemas.openxmlformats.org/drawingml/2006/main">
+              <a:graphicData uri="http://schemas.openxmlformats.org/drawingml/2006/picture">
+                <pic:pic xmlns:pic="http://schemas.openxmlformats.org/drawingml/2006/picture">
+                  <pic:nvPicPr>
+                    <pic:cNvPr id="1560562254" name="Picture 1" descr="A picture containing calendar&#10;&#10;Description automatically generated"/>
+                    <pic:cNvPicPr/>
+                  </pic:nvPicPr>
+                  <pic:blipFill>
+                    <a:blip r:embed="rId8"/>
+                    <a:stretch>
+                      <a:fillRect/>
+                    </a:stretch>
+                  </pic:blipFill>
+                  <pic:spPr>
+                    <a:xfrm>
+                      <a:off x="0" y="0"/>
+                      <a:ext cx="5943600" cy="1432560"/>
+                    </a:xfrm>
+                    <a:prstGeom prst="rect">
+                      <a:avLst/>
+                    </a:prstGeom>
+                  </pic:spPr>
+                </pic:pic>
+              </a:graphicData>
+            </a:graphic>
+          </wp:inline>
+        </w:drawing>
+      </w:r>
+    </w:p>
+    <w:p>
+      <w:pPr>
+        <w:spacing w:line="480" w:lineRule="auto"/>
+        <w:jc w:val="both"/>
+        <w:rPr>
+          <w:rFonts w:ascii="Times New Roman" w:hAnsi="Times New Roman" w:cs="Times New Roman"/>
+          <w:sz w:val="24"/>
+          <w:szCs w:val="24"/>
+        </w:rPr>
+      </w:pPr>
+      <w:r>
+        <w:rPr>
+          <w:rFonts w:ascii="Times New Roman" w:hAnsi="Times New Roman" w:cs="Times New Roman"/>
+          <w:sz w:val="24"/>
+          <w:szCs w:val="24"/>
+        </w:rPr>
+        <w:t xml:space="preserve">Figure 2. Category data extraction </w:t>
+      </w:r>
+    </w:p>
+    <w:p>
+      <w:pPr>
+        <w:spacing w:line="480" w:lineRule="auto"/>
+        <w:jc w:val="both"/>
+        <w:rPr>
+          <w:rFonts w:ascii="Times New Roman" w:hAnsi="Times New Roman" w:cs="Times New Roman"/>
+          <w:sz w:val="24"/>
+          <w:szCs w:val="24"/>
+        </w:rPr>
+      </w:pPr>
+      <w:r>
+        <w:rPr>
+          <w:rFonts w:ascii="Times New Roman" w:hAnsi="Times New Roman" w:cs="Times New Roman"/>
+          <w:sz w:val="24"/>
+          <w:szCs w:val="24"/>
+        </w:rPr>
+        <w:t>The s</w:t>
+      </w:r>
+      <w:r>
+        <w:rPr>
+          <w:rFonts w:ascii="Times New Roman" w:hAnsi="Times New Roman" w:cs="Times New Roman"/>
+          <w:color w:val="0D0D0D"/>
+          <w:sz w:val="24"/>
+          <w:szCs w:val="24"/>
+          <w:shd w:val="clear" w:color="auto" w:fill="FFFFFF"/>
+        </w:rPr>
+        <w:t xml:space="preserve">econd dataset, comprised of ingredients, is structured as a CSV file and includes two attributes: strIngredient1 and </w:t>
+      </w:r>
+      <w:proofErr w:type="spellStart"/>
+      <w:proofErr w:type="gramStart"/>
+      <w:r>
+        <w:rPr>
+          <w:rFonts w:ascii="Times New Roman" w:hAnsi="Times New Roman" w:cs="Times New Roman"/>
+          <w:sz w:val="24"/>
+          <w:szCs w:val="24"/>
+        </w:rPr>
+        <w:t>strCountryofOrigin</w:t>
+      </w:r>
+      <w:proofErr w:type="spellEnd"/>
+      <w:proofErr w:type="gramEnd"/>
+    </w:p>
+    <w:p>
+      <w:pPr>
+        <w:spacing w:line="480" w:lineRule="auto"/>
+        <w:jc w:val="both"/>
+        <w:rPr>
+          <w:rFonts w:ascii="Times New Roman" w:eastAsia="Times New Roman" w:hAnsi="Times New Roman" w:cs="Times New Roman"/>
+          <w:sz w:val="24"/>
+          <w:szCs w:val="24"/>
+        </w:rPr>
+      </w:pPr>
+      <w:r>
+        <w:rPr>
+          <w:rFonts w:ascii="Times New Roman" w:eastAsia="Times New Roman" w:hAnsi="Times New Roman" w:cs="Times New Roman"/>
+          <w:noProof/>
+          <w:sz w:val="24"/>
+          <w:szCs w:val="24"/>
+        </w:rPr>
+        <w:drawing>
+          <wp:inline distT="0" distB="0" distL="0" distR="0" wp14:anchorId="7A3C6406" wp14:editId="00BBCE6E">
+            <wp:extent cx="2409825" cy="3209925"/>
+            <wp:effectExtent l="0" t="0" r="9525" b="9525"/>
+            <wp:docPr id="1719032075" name="Picture 1" descr="Table&#10;&#10;Description automatically generated with medium confidence"/>
+            <wp:cNvGraphicFramePr>
+              <a:graphicFrameLocks xmlns:a="http://schemas.openxmlformats.org/drawingml/2006/main" noChangeAspect="1"/>
+            </wp:cNvGraphicFramePr>
+            <a:graphic xmlns:a="http://schemas.openxmlformats.org/drawingml/2006/main">
+              <a:graphicData uri="http://schemas.openxmlformats.org/drawingml/2006/picture">
+                <pic:pic xmlns:pic="http://schemas.openxmlformats.org/drawingml/2006/picture">
+                  <pic:nvPicPr>
+                    <pic:cNvPr id="1719032075" name="Picture 1" descr="Table&#10;&#10;Description automatically generated with medium confidence"/>
+                    <pic:cNvPicPr/>
+                  </pic:nvPicPr>
+                  <pic:blipFill rotWithShape="1">
+                    <a:blip r:embed="rId9"/>
+                    <a:srcRect b="41896"/>
+                    <a:stretch/>
+                  </pic:blipFill>
+                  <pic:spPr bwMode="auto">
+                    <a:xfrm>
+                      <a:off x="0" y="0"/>
+                      <a:ext cx="2410161" cy="3210373"/>
+                    </a:xfrm>
+                    <a:prstGeom prst="rect">
+                      <a:avLst/>
+                    </a:prstGeom>
+                    <a:ln>
+                      <a:noFill/>
+                    </a:ln>
+                    <a:extLst>
+                      <a:ext uri="{53640926-AAD7-44D8-BBD7-CCE9431645EC}">
+                        <a14:shadowObscured xmlns:a14="http://schemas.microsoft.com/office/drawing/2010/main"/>
+                      </a:ext>
+                    </a:extLst>
+                  </pic:spPr>
+                </pic:pic>
+              </a:graphicData>
+            </a:graphic>
+          </wp:inline>
+        </w:drawing>
+      </w:r>
+    </w:p>
+    <w:p>
+      <w:pPr>
+        <w:spacing w:line="480" w:lineRule="auto"/>
+        <w:jc w:val="both"/>
+        <w:rPr>
+          <w:rFonts w:ascii="Times New Roman" w:eastAsia="Times New Roman" w:hAnsi="Times New Roman" w:cs="Times New Roman"/>
+          <w:sz w:val="24"/>
+          <w:szCs w:val="24"/>
+        </w:rPr>
+      </w:pPr>
+      <w:r>
+        <w:rPr>
+          <w:rFonts w:ascii="Times New Roman" w:eastAsia="Times New Roman" w:hAnsi="Times New Roman" w:cs="Times New Roman"/>
+          <w:sz w:val="24"/>
+          <w:szCs w:val="24"/>
+        </w:rPr>
+        <w:t>Figure 3. Ingredient Data extraction</w:t>
+      </w:r>
+    </w:p>
+    <w:p>
+      <w:pPr>
+        <w:spacing w:line="480" w:lineRule="auto"/>
+        <w:jc w:val="both"/>
+        <w:rPr>
+          <w:rFonts w:ascii="Times New Roman" w:eastAsia="Times New Roman" w:hAnsi="Times New Roman" w:cs="Times New Roman"/>
+          <w:sz w:val="24"/>
+          <w:szCs w:val="24"/>
+        </w:rPr>
+      </w:pPr>
+      <w:r>
+        <w:rPr>
+          <w:rFonts w:ascii="Times New Roman" w:hAnsi="Times New Roman" w:cs="Times New Roman"/>
+          <w:color w:val="0D0D0D"/>
+          <w:sz w:val="24"/>
+          <w:szCs w:val="24"/>
+          <w:shd w:val="clear" w:color="auto" w:fill="FFFFFF"/>
+        </w:rPr>
+        <w:t>T</w:t>
+      </w:r>
+      <w:r>
+        <w:rPr>
+          <w:rFonts w:ascii="Times New Roman" w:hAnsi="Times New Roman" w:cs="Times New Roman"/>
+          <w:color w:val="0D0D0D"/>
+          <w:sz w:val="24"/>
+          <w:szCs w:val="24"/>
+          <w:shd w:val="clear" w:color="auto" w:fill="FFFFFF"/>
+        </w:rPr>
+        <w:t>he third and fourth datasets are formatted as JSON files. The third dataset, referred to as the glass table, comprises one attribute as it can be seen at figure 4</w:t>
+      </w:r>
+      <w:r>
+        <w:rPr>
+          <w:rFonts w:ascii="Times New Roman" w:eastAsia="Times New Roman" w:hAnsi="Times New Roman" w:cs="Times New Roman"/>
+          <w:sz w:val="24"/>
+          <w:szCs w:val="24"/>
+        </w:rPr>
+        <w:t xml:space="preserve">. </w:t>
+      </w:r>
+    </w:p>
+    <w:p>
+      <w:pPr>
+        <w:spacing w:line="480" w:lineRule="auto"/>
+        <w:jc w:val="both"/>
+        <w:rPr>
+          <w:rFonts w:ascii="Times New Roman" w:eastAsia="Times New Roman" w:hAnsi="Times New Roman" w:cs="Times New Roman"/>
+          <w:sz w:val="24"/>
+          <w:szCs w:val="24"/>
+        </w:rPr>
+      </w:pPr>
+      <w:r>
+        <w:rPr>
+          <w:rFonts w:ascii="Times New Roman" w:eastAsia="Times New Roman" w:hAnsi="Times New Roman" w:cs="Times New Roman"/>
+          <w:noProof/>
+          <w:sz w:val="24"/>
+          <w:szCs w:val="24"/>
+        </w:rPr>
+        <w:lastRenderedPageBreak/>
+        <w:drawing>
+          <wp:inline distT="0" distB="0" distL="0" distR="0" wp14:anchorId="280C700F" wp14:editId="5356A427">
+            <wp:extent cx="4857750" cy="4767446"/>
+            <wp:effectExtent l="0" t="0" r="0" b="0"/>
+            <wp:docPr id="2060623569" name="Picture 1" descr="Graphical user interface, text, application, email&#10;&#10;Description automatically generated"/>
+            <wp:cNvGraphicFramePr>
+              <a:graphicFrameLocks xmlns:a="http://schemas.openxmlformats.org/drawingml/2006/main" noChangeAspect="1"/>
+            </wp:cNvGraphicFramePr>
+            <a:graphic xmlns:a="http://schemas.openxmlformats.org/drawingml/2006/main">
+              <a:graphicData uri="http://schemas.openxmlformats.org/drawingml/2006/picture">
+                <pic:pic xmlns:pic="http://schemas.openxmlformats.org/drawingml/2006/picture">
+                  <pic:nvPicPr>
+                    <pic:cNvPr id="2060623569" name="Picture 1" descr="Graphical user interface, text, application, email&#10;&#10;Description automatically generated"/>
+                    <pic:cNvPicPr/>
+                  </pic:nvPicPr>
+                  <pic:blipFill>
+                    <a:blip r:embed="rId10"/>
+                    <a:stretch>
+                      <a:fillRect/>
+                    </a:stretch>
+                  </pic:blipFill>
+                  <pic:spPr>
+                    <a:xfrm>
+                      <a:off x="0" y="0"/>
+                      <a:ext cx="4862349" cy="4771959"/>
+                    </a:xfrm>
+                    <a:prstGeom prst="rect">
+                      <a:avLst/>
+                    </a:prstGeom>
+                  </pic:spPr>
+                </pic:pic>
+              </a:graphicData>
+            </a:graphic>
+          </wp:inline>
+        </w:drawing>
+      </w:r>
+    </w:p>
+    <w:p>
+      <w:pPr>
+        <w:spacing w:line="480" w:lineRule="auto"/>
+        <w:jc w:val="both"/>
+        <w:rPr>
+          <w:rFonts w:ascii="Times New Roman" w:eastAsia="Times New Roman" w:hAnsi="Times New Roman" w:cs="Times New Roman"/>
+          <w:sz w:val="24"/>
+          <w:szCs w:val="24"/>
+        </w:rPr>
+      </w:pPr>
+      <w:r>
+        <w:rPr>
+          <w:rFonts w:ascii="Times New Roman" w:eastAsia="Times New Roman" w:hAnsi="Times New Roman" w:cs="Times New Roman"/>
+          <w:sz w:val="24"/>
+          <w:szCs w:val="24"/>
+        </w:rPr>
+        <w:t>Figure 4. Glass JSON file</w:t>
+      </w:r>
+    </w:p>
+    <w:p>
+      <w:pPr>
+        <w:spacing w:line="480" w:lineRule="auto"/>
+        <w:jc w:val="both"/>
+        <w:rPr>
+          <w:rFonts w:ascii="Times New Roman" w:hAnsi="Times New Roman" w:cs="Times New Roman"/>
+          <w:color w:val="0D0D0D"/>
+          <w:sz w:val="24"/>
+          <w:szCs w:val="24"/>
+          <w:shd w:val="clear" w:color="auto" w:fill="FFFFFF"/>
+        </w:rPr>
+      </w:pPr>
+      <w:r>
+        <w:rPr>
+          <w:rFonts w:ascii="Times New Roman" w:hAnsi="Times New Roman" w:cs="Times New Roman"/>
+          <w:color w:val="0D0D0D"/>
+          <w:sz w:val="24"/>
+          <w:szCs w:val="24"/>
+          <w:shd w:val="clear" w:color="auto" w:fill="FFFFFF"/>
+        </w:rPr>
+        <w:t>The fourth dataset, known as the drink table, contains 51 attributes and is characterized by semi-structured</w:t>
+      </w:r>
+      <w:r>
+        <w:rPr>
+          <w:rFonts w:ascii="Times New Roman" w:hAnsi="Times New Roman" w:cs="Times New Roman"/>
+          <w:color w:val="0D0D0D"/>
+          <w:sz w:val="24"/>
+          <w:szCs w:val="24"/>
+          <w:shd w:val="clear" w:color="auto" w:fill="FFFFFF"/>
+        </w:rPr>
+        <w:t xml:space="preserve"> </w:t>
+      </w:r>
+      <w:r>
+        <w:rPr>
+          <w:rFonts w:ascii="Times New Roman" w:hAnsi="Times New Roman" w:cs="Times New Roman"/>
+          <w:color w:val="0D0D0D"/>
+          <w:sz w:val="24"/>
+          <w:szCs w:val="24"/>
+          <w:shd w:val="clear" w:color="auto" w:fill="FFFFFF"/>
+        </w:rPr>
+        <w:t>data</w:t>
+      </w:r>
+      <w:r>
+        <w:rPr>
+          <w:rFonts w:ascii="Times New Roman" w:hAnsi="Times New Roman" w:cs="Times New Roman"/>
+          <w:color w:val="0D0D0D"/>
+          <w:sz w:val="24"/>
+          <w:szCs w:val="24"/>
+          <w:shd w:val="clear" w:color="auto" w:fill="FFFFFF"/>
+        </w:rPr>
+        <w:t xml:space="preserve">. </w:t>
+      </w:r>
+    </w:p>
+    <w:p>
+      <w:pPr>
+        <w:spacing w:line="480" w:lineRule="auto"/>
+        <w:jc w:val="both"/>
+        <w:rPr>
+          <w:rFonts w:ascii="Times New Roman" w:eastAsia="Times New Roman" w:hAnsi="Times New Roman" w:cs="Times New Roman"/>
+          <w:sz w:val="24"/>
+          <w:szCs w:val="24"/>
+        </w:rPr>
+      </w:pPr>
+      <w:r>
+        <w:rPr>
+          <w:rFonts w:ascii="Times New Roman" w:eastAsia="Times New Roman" w:hAnsi="Times New Roman" w:cs="Times New Roman"/>
+          <w:noProof/>
+          <w:sz w:val="24"/>
+          <w:szCs w:val="24"/>
+        </w:rPr>
+        <w:lastRenderedPageBreak/>
+        <w:drawing>
+          <wp:inline distT="0" distB="0" distL="0" distR="0" wp14:anchorId="5DDAAC43" wp14:editId="290F5CE3">
+            <wp:extent cx="5943600" cy="4316095"/>
+            <wp:effectExtent l="0" t="0" r="0" b="8255"/>
+            <wp:docPr id="1404509312" name="Picture 1" descr="Graphical user interface, text, application, email&#10;&#10;Description automatically generated"/>
+            <wp:cNvGraphicFramePr>
+              <a:graphicFrameLocks xmlns:a="http://schemas.openxmlformats.org/drawingml/2006/main" noChangeAspect="1"/>
+            </wp:cNvGraphicFramePr>
+            <a:graphic xmlns:a="http://schemas.openxmlformats.org/drawingml/2006/main">
+              <a:graphicData uri="http://schemas.openxmlformats.org/drawingml/2006/picture">
+                <pic:pic xmlns:pic="http://schemas.openxmlformats.org/drawingml/2006/picture">
+                  <pic:nvPicPr>
+                    <pic:cNvPr id="1404509312" name="Picture 1" descr="Graphical user interface, text, application, email&#10;&#10;Description automatically generated"/>
+                    <pic:cNvPicPr/>
+                  </pic:nvPicPr>
+                  <pic:blipFill>
+                    <a:blip r:embed="rId11"/>
+                    <a:stretch>
+                      <a:fillRect/>
+                    </a:stretch>
+                  </pic:blipFill>
+                  <pic:spPr>
+                    <a:xfrm>
+                      <a:off x="0" y="0"/>
+                      <a:ext cx="5943600" cy="4316095"/>
+                    </a:xfrm>
+                    <a:prstGeom prst="rect">
+                      <a:avLst/>
+                    </a:prstGeom>
+                  </pic:spPr>
+                </pic:pic>
+              </a:graphicData>
+            </a:graphic>
+          </wp:inline>
+        </w:drawing>
+      </w:r>
+    </w:p>
+    <w:p>
+      <w:pPr>
+        <w:spacing w:line="480" w:lineRule="auto"/>
+        <w:jc w:val="both"/>
+        <w:rPr>
+          <w:rFonts w:ascii="Times New Roman" w:eastAsia="Times New Roman" w:hAnsi="Times New Roman" w:cs="Times New Roman"/>
+          <w:sz w:val="24"/>
+          <w:szCs w:val="24"/>
+        </w:rPr>
+      </w:pPr>
+      <w:r>
+        <w:rPr>
+          <w:rFonts w:ascii="Times New Roman" w:eastAsia="Times New Roman" w:hAnsi="Times New Roman" w:cs="Times New Roman"/>
+          <w:sz w:val="24"/>
+          <w:szCs w:val="24"/>
+        </w:rPr>
+        <w:t>Figure 5. Drink JSON file</w:t>
+      </w:r>
+    </w:p>
+    <w:p>
+      <w:pPr>
+        <w:spacing w:line="480" w:lineRule="auto"/>
+        <w:jc w:val="both"/>
+        <w:rPr>
+          <w:rFonts w:ascii="Times New Roman" w:eastAsia="Times New Roman" w:hAnsi="Times New Roman" w:cs="Times New Roman"/>
+          <w:sz w:val="24"/>
+          <w:szCs w:val="24"/>
+        </w:rPr>
+      </w:pPr>
+      <w:r>
+        <w:rPr>
+          <w:rFonts w:ascii="Times New Roman" w:hAnsi="Times New Roman" w:cs="Times New Roman"/>
+          <w:color w:val="0D0D0D"/>
+          <w:sz w:val="24"/>
+          <w:szCs w:val="24"/>
+          <w:shd w:val="clear" w:color="auto" w:fill="FFFFFF"/>
+        </w:rPr>
+        <w:t xml:space="preserve">The extraction of the Drink JSON file was accomplished by grouping entries based on the first letter of the drink name. Using Python code, this extraction process was automated through a loop to systematically handle each complete first letter of the drink </w:t>
+      </w:r>
+      <w:r>
+        <w:rPr>
+          <w:rFonts w:ascii="Times New Roman" w:eastAsia="Times New Roman" w:hAnsi="Times New Roman" w:cs="Times New Roman"/>
+          <w:sz w:val="24"/>
+          <w:szCs w:val="24"/>
+        </w:rPr>
+        <w:t>name.</w:t>
+      </w:r>
+    </w:p>
+    <w:p>
+      <w:pPr>
+        <w:spacing w:line="480" w:lineRule="auto"/>
+        <w:jc w:val="both"/>
+        <w:rPr>
+          <w:rFonts w:ascii="Times New Roman" w:eastAsia="Times New Roman" w:hAnsi="Times New Roman" w:cs="Times New Roman"/>
+          <w:sz w:val="24"/>
+          <w:szCs w:val="24"/>
+        </w:rPr>
+      </w:pPr>
+      <w:r>
+        <w:rPr>
+          <w:rFonts w:ascii="Times New Roman" w:eastAsia="Times New Roman" w:hAnsi="Times New Roman" w:cs="Times New Roman"/>
+          <w:noProof/>
+          <w:sz w:val="24"/>
+          <w:szCs w:val="24"/>
+        </w:rPr>
+        <w:drawing>
+          <wp:inline distT="0" distB="0" distL="0" distR="0" wp14:anchorId="4D6B2A75" wp14:editId="2348BAF9">
+            <wp:extent cx="5943600" cy="1473200"/>
+            <wp:effectExtent l="0" t="0" r="0" b="0"/>
+            <wp:docPr id="2127871254" name="Picture 1" descr="Text&#10;&#10;Description automatically generated"/>
+            <wp:cNvGraphicFramePr>
+              <a:graphicFrameLocks xmlns:a="http://schemas.openxmlformats.org/drawingml/2006/main" noChangeAspect="1"/>
+            </wp:cNvGraphicFramePr>
+            <a:graphic xmlns:a="http://schemas.openxmlformats.org/drawingml/2006/main">
+              <a:graphicData uri="http://schemas.openxmlformats.org/drawingml/2006/picture">
+                <pic:pic xmlns:pic="http://schemas.openxmlformats.org/drawingml/2006/picture">
+                  <pic:nvPicPr>
+                    <pic:cNvPr id="2127871254" name="Picture 1" descr="Text&#10;&#10;Description automatically generated"/>
+                    <pic:cNvPicPr/>
+                  </pic:nvPicPr>
+                  <pic:blipFill>
+                    <a:blip r:embed="rId12"/>
+                    <a:stretch>
+                      <a:fillRect/>
+                    </a:stretch>
+                  </pic:blipFill>
+                  <pic:spPr>
+                    <a:xfrm>
+                      <a:off x="0" y="0"/>
+                      <a:ext cx="5943600" cy="1473200"/>
+                    </a:xfrm>
+                    <a:prstGeom prst="rect">
+                      <a:avLst/>
+                    </a:prstGeom>
+                  </pic:spPr>
+                </pic:pic>
+              </a:graphicData>
+            </a:graphic>
+          </wp:inline>
+        </w:drawing>
+      </w:r>
+    </w:p>
+    <w:p>
+      <w:pPr>
+        <w:spacing w:line="480" w:lineRule="auto"/>
+        <w:jc w:val="both"/>
+        <w:rPr>
+          <w:rFonts w:ascii="Times New Roman" w:eastAsia="Times New Roman" w:hAnsi="Times New Roman" w:cs="Times New Roman"/>
+          <w:sz w:val="24"/>
+          <w:szCs w:val="24"/>
+        </w:rPr>
+      </w:pPr>
+      <w:r>
+        <w:rPr>
+          <w:rFonts w:ascii="Times New Roman" w:eastAsia="Times New Roman" w:hAnsi="Times New Roman" w:cs="Times New Roman"/>
+          <w:sz w:val="24"/>
+          <w:szCs w:val="24"/>
+        </w:rPr>
+        <w:t>Figure 6. Drink JSON extraction</w:t>
+      </w:r>
+    </w:p>
+    <w:p>
+      <w:pPr>
+        <w:spacing w:line="480" w:lineRule="auto"/>
+        <w:jc w:val="both"/>
+        <w:rPr>
+          <w:rFonts w:ascii="Times New Roman" w:hAnsi="Times New Roman" w:cs="Times New Roman"/>
+          <w:sz w:val="24"/>
+          <w:szCs w:val="24"/>
+        </w:rPr>
+      </w:pPr>
+      <w:r>
+        <w:rPr>
+          <w:rFonts w:ascii="Times New Roman" w:hAnsi="Times New Roman" w:cs="Times New Roman"/>
+          <w:color w:val="0D0D0D"/>
+          <w:sz w:val="24"/>
+          <w:szCs w:val="24"/>
+          <w:shd w:val="clear" w:color="auto" w:fill="FFFFFF"/>
+        </w:rPr>
+        <w:lastRenderedPageBreak/>
+        <w:t>After extracting these datasets, they were converted into data frames for review. The Category, Ingredients, and Glass datasets contain structured data and can be loaded in batches. However, the Drink dataset contains semi-structured data, with some attributes containing images or fi</w:t>
+      </w:r>
+      <w:r>
+        <w:rPr>
+          <w:rFonts w:ascii="Times New Roman" w:hAnsi="Times New Roman" w:cs="Times New Roman"/>
+          <w:sz w:val="24"/>
+          <w:szCs w:val="24"/>
+        </w:rPr>
+        <w:t>le texts.</w:t>
+      </w:r>
+    </w:p>
+    <w:p>
+      <w:pPr>
+        <w:spacing w:line="480" w:lineRule="auto"/>
+        <w:jc w:val="both"/>
+        <w:rPr>
+          <w:rFonts w:ascii="Times New Roman" w:hAnsi="Times New Roman" w:cs="Times New Roman"/>
+          <w:color w:val="0D0D0D"/>
+          <w:shd w:val="clear" w:color="auto" w:fill="FFFFFF"/>
+        </w:rPr>
+      </w:pPr>
+    </w:p>
+    <w:p>
+      <w:pPr>
+        <w:spacing w:line="480" w:lineRule="auto"/>
+        <w:jc w:val="both"/>
+        <w:rPr>
+          <w:rFonts w:ascii="Times New Roman" w:hAnsi="Times New Roman" w:cs="Times New Roman"/>
+          <w:noProof/>
+          <w:sz w:val="24"/>
+          <w:szCs w:val="24"/>
+        </w:rPr>
+      </w:pPr>
+      <w:r>
+        <w:rPr>
+          <w:rFonts w:ascii="Times New Roman" w:hAnsi="Times New Roman" w:cs="Times New Roman"/>
+          <w:color w:val="0D0D0D"/>
+          <w:sz w:val="24"/>
+          <w:szCs w:val="24"/>
+          <w:shd w:val="clear" w:color="auto" w:fill="FFFFFF"/>
+        </w:rPr>
+        <w:t>No transformations were conducted on the structured data. However, since the Drink dataset has 51 attributes, many of which are unnecessary for the project's goals, dropping these attributes will expedite the loading process. Additionally, a simple transformation was applied to the Drink dataset by adding an additional column to identify whether it's an adult drink or n</w:t>
+      </w:r>
+      <w:r>
+        <w:rPr>
+          <w:rFonts w:ascii="Times New Roman" w:hAnsi="Times New Roman" w:cs="Times New Roman"/>
+          <w:noProof/>
+          <w:sz w:val="24"/>
+          <w:szCs w:val="24"/>
+        </w:rPr>
+        <w:t xml:space="preserve">ot. </w:t>
+      </w:r>
+    </w:p>
+    <w:p>
+      <w:pPr>
+        <w:spacing w:line="480" w:lineRule="auto"/>
+        <w:jc w:val="both"/>
+        <w:rPr>
+          <w:rFonts w:ascii="Times New Roman" w:hAnsi="Times New Roman" w:cs="Times New Roman"/>
+          <w:noProof/>
+          <w:sz w:val="24"/>
+          <w:szCs w:val="24"/>
+        </w:rPr>
+      </w:pPr>
+    </w:p>
+    <w:p>
+      <w:pPr>
+        <w:spacing w:line="480" w:lineRule="auto"/>
+        <w:jc w:val="both"/>
+        <w:rPr>
+          <w:rFonts w:ascii="Times New Roman" w:hAnsi="Times New Roman" w:cs="Times New Roman"/>
+          <w:noProof/>
+          <w:sz w:val="24"/>
+          <w:szCs w:val="24"/>
+        </w:rPr>
+      </w:pPr>
+      <w:r>
+        <w:rPr>
+          <w:rFonts w:ascii="Times New Roman" w:hAnsi="Times New Roman" w:cs="Times New Roman"/>
+          <w:noProof/>
+          <w:sz w:val="24"/>
+          <w:szCs w:val="24"/>
+        </w:rPr>
+        <w:drawing>
+          <wp:inline distT="0" distB="0" distL="0" distR="0" wp14:anchorId="3839AE96" wp14:editId="17EB78F3">
+            <wp:extent cx="5943600" cy="2078990"/>
+            <wp:effectExtent l="0" t="0" r="0" b="0"/>
+            <wp:docPr id="1120284685" name="Picture 1" descr="Text&#10;&#10;Description automatically generated"/>
+            <wp:cNvGraphicFramePr>
+              <a:graphicFrameLocks xmlns:a="http://schemas.openxmlformats.org/drawingml/2006/main" noChangeAspect="1"/>
+            </wp:cNvGraphicFramePr>
+            <a:graphic xmlns:a="http://schemas.openxmlformats.org/drawingml/2006/main">
+              <a:graphicData uri="http://schemas.openxmlformats.org/drawingml/2006/picture">
+                <pic:pic xmlns:pic="http://schemas.openxmlformats.org/drawingml/2006/picture">
+                  <pic:nvPicPr>
+                    <pic:cNvPr id="1120284685" name="Picture 1" descr="Text&#10;&#10;Description automatically generated"/>
+                    <pic:cNvPicPr/>
+                  </pic:nvPicPr>
+                  <pic:blipFill>
+                    <a:blip r:embed="rId13"/>
+                    <a:stretch>
+                      <a:fillRect/>
+                    </a:stretch>
+                  </pic:blipFill>
+                  <pic:spPr>
+                    <a:xfrm>
+                      <a:off x="0" y="0"/>
+                      <a:ext cx="5943600" cy="2078990"/>
+                    </a:xfrm>
+                    <a:prstGeom prst="rect">
+                      <a:avLst/>
+                    </a:prstGeom>
+                  </pic:spPr>
+                </pic:pic>
+              </a:graphicData>
+            </a:graphic>
+          </wp:inline>
+        </w:drawing>
+      </w:r>
+    </w:p>
+    <w:p>
+      <w:pPr>
+        <w:spacing w:line="480" w:lineRule="auto"/>
+        <w:jc w:val="both"/>
+        <w:rPr>
+          <w:rFonts w:ascii="Times New Roman" w:hAnsi="Times New Roman" w:cs="Times New Roman"/>
+          <w:noProof/>
+          <w:sz w:val="24"/>
+          <w:szCs w:val="24"/>
+        </w:rPr>
+      </w:pPr>
+      <w:r>
+        <w:rPr>
+          <w:rFonts w:ascii="Times New Roman" w:hAnsi="Times New Roman" w:cs="Times New Roman"/>
+          <w:noProof/>
+          <w:sz w:val="24"/>
+          <w:szCs w:val="24"/>
+        </w:rPr>
+        <w:t>Figure 7. Drink Data clean-up</w:t>
+      </w:r>
+    </w:p>
+    <w:p>
+      <w:pPr>
+        <w:spacing w:line="480" w:lineRule="auto"/>
+        <w:jc w:val="both"/>
+        <w:rPr>
+          <w:rFonts w:ascii="Times New Roman" w:hAnsi="Times New Roman" w:cs="Times New Roman"/>
+          <w:noProof/>
+          <w:sz w:val="24"/>
+          <w:szCs w:val="24"/>
+        </w:rPr>
+      </w:pPr>
+      <w:r>
+        <w:rPr>
+          <w:rFonts w:ascii="Times New Roman" w:hAnsi="Times New Roman" w:cs="Times New Roman"/>
+          <w:color w:val="0D0D0D"/>
+          <w:sz w:val="24"/>
+          <w:szCs w:val="24"/>
+          <w:shd w:val="clear" w:color="auto" w:fill="FFFFFF"/>
+        </w:rPr>
+        <w:t>Once the clean-up was completed, the data were loaded into our Azure Test Database. Before loading the data, a series of syntaxes to create tables were executed.</w:t>
+      </w:r>
+    </w:p>
+    <w:p>
+      <w:pPr>
+        <w:spacing w:line="480" w:lineRule="auto"/>
+        <w:jc w:val="both"/>
+        <w:rPr>
+          <w:rFonts w:ascii="Times New Roman" w:hAnsi="Times New Roman" w:cs="Times New Roman"/>
+          <w:noProof/>
+          <w:sz w:val="24"/>
+          <w:szCs w:val="24"/>
+        </w:rPr>
+      </w:pPr>
+      <w:r>
+        <w:rPr>
+          <w:rFonts w:ascii="Times New Roman" w:hAnsi="Times New Roman" w:cs="Times New Roman"/>
+          <w:noProof/>
+          <w:sz w:val="24"/>
+          <w:szCs w:val="24"/>
+        </w:rPr>
+        <w:lastRenderedPageBreak/>
+        <w:drawing>
+          <wp:inline distT="0" distB="0" distL="0" distR="0" wp14:anchorId="3F8BCE8E" wp14:editId="717FF3FA">
+            <wp:extent cx="5839640" cy="5811061"/>
+            <wp:effectExtent l="0" t="0" r="8890" b="0"/>
+            <wp:docPr id="636009036" name="Picture 1" descr="Text&#10;&#10;Description automatically generated"/>
+            <wp:cNvGraphicFramePr>
+              <a:graphicFrameLocks xmlns:a="http://schemas.openxmlformats.org/drawingml/2006/main" noChangeAspect="1"/>
+            </wp:cNvGraphicFramePr>
+            <a:graphic xmlns:a="http://schemas.openxmlformats.org/drawingml/2006/main">
+              <a:graphicData uri="http://schemas.openxmlformats.org/drawingml/2006/picture">
+                <pic:pic xmlns:pic="http://schemas.openxmlformats.org/drawingml/2006/picture">
+                  <pic:nvPicPr>
+                    <pic:cNvPr id="636009036" name="Picture 1" descr="Text&#10;&#10;Description automatically generated"/>
+                    <pic:cNvPicPr/>
+                  </pic:nvPicPr>
+                  <pic:blipFill>
+                    <a:blip r:embed="rId14"/>
+                    <a:stretch>
+                      <a:fillRect/>
+                    </a:stretch>
+                  </pic:blipFill>
+                  <pic:spPr>
+                    <a:xfrm>
+                      <a:off x="0" y="0"/>
+                      <a:ext cx="5839640" cy="5811061"/>
+                    </a:xfrm>
+                    <a:prstGeom prst="rect">
+                      <a:avLst/>
+                    </a:prstGeom>
+                  </pic:spPr>
+                </pic:pic>
+              </a:graphicData>
+            </a:graphic>
+          </wp:inline>
+        </w:drawing>
+      </w:r>
+    </w:p>
+    <w:p>
+      <w:pPr>
+        <w:spacing w:line="480" w:lineRule="auto"/>
+        <w:jc w:val="both"/>
+        <w:rPr>
+          <w:rFonts w:ascii="Times New Roman" w:hAnsi="Times New Roman" w:cs="Times New Roman"/>
+          <w:noProof/>
+          <w:sz w:val="24"/>
+          <w:szCs w:val="24"/>
+        </w:rPr>
+      </w:pPr>
+      <w:r>
+        <w:rPr>
+          <w:rFonts w:ascii="Times New Roman" w:hAnsi="Times New Roman" w:cs="Times New Roman"/>
+          <w:noProof/>
+          <w:sz w:val="24"/>
+          <w:szCs w:val="24"/>
+        </w:rPr>
+        <w:t>Figure 8. Table creation</w:t>
+      </w:r>
+    </w:p>
+    <w:p>
+      <w:pPr>
         <w:spacing w:after="0"/>
+        <w:jc w:val="both"/>
+      </w:pPr>
+    </w:p>
+    <w:p>
+      <w:pPr>
+        <w:spacing w:after="0"/>
+        <w:jc w:val="both"/>
         <w:rPr>
           <w:rFonts w:ascii="Lato" w:eastAsia="Lato" w:hAnsi="Lato" w:cs="Lato"/>
           <w:color w:val="2D3B45"/>
@@ -646,6 +1561,7 @@
     <w:p>
       <w:pPr>
         <w:spacing w:after="0"/>
+        <w:jc w:val="both"/>
         <w:rPr>
           <w:rFonts w:ascii="Lato" w:eastAsia="Lato" w:hAnsi="Lato" w:cs="Lato"/>
           <w:color w:val="2D3B45"/>
@@ -656,6 +1572,7 @@
     </w:p>
     <w:p>
       <w:pPr>
+        <w:jc w:val="both"/>
         <w:rPr>
           <w:rFonts w:asciiTheme="majorHAnsi" w:eastAsiaTheme="majorEastAsia" w:hAnsiTheme="majorHAnsi" w:cstheme="majorBidi"/>
           <w:color w:val="2F5496" w:themeColor="accent1" w:themeShade="BF"/>
@@ -670,10 +1587,35 @@
     <w:p>
       <w:pPr>
         <w:pStyle w:val="Heading1"/>
+        <w:jc w:val="both"/>
       </w:pPr>
       <w:r>
         <w:lastRenderedPageBreak/>
-        <w:t>Steps to deploy pipeline</w:t>
+        <w:t xml:space="preserve">Steps to deploy </w:t>
+      </w:r>
+      <w:proofErr w:type="gramStart"/>
+      <w:r>
+        <w:t>pipeline</w:t>
+      </w:r>
+      <w:proofErr w:type="gramEnd"/>
+    </w:p>
+    <w:p>
+      <w:pPr>
+        <w:rPr>
+          <w:rFonts w:ascii="Segoe UI" w:eastAsia="Times New Roman" w:hAnsi="Segoe UI" w:cs="Segoe UI"/>
+          <w:color w:val="1F2328"/>
+          <w:sz w:val="24"/>
+          <w:szCs w:val="24"/>
+        </w:rPr>
+      </w:pPr>
+      <w:r>
+        <w:rPr>
+          <w:rFonts w:ascii="Segoe UI" w:eastAsia="Times New Roman" w:hAnsi="Segoe UI" w:cs="Segoe UI"/>
+          <w:color w:val="1F2328"/>
+          <w:sz w:val="24"/>
+          <w:szCs w:val="24"/>
+        </w:rPr>
+        <w:t>Running Data pipeline in your local instance</w:t>
       </w:r>
     </w:p>
     <w:p>
@@ -685,6 +1627,7 @@
         </w:numPr>
         <w:shd w:val="clear" w:color="auto" w:fill="FFFFFF"/>
         <w:spacing w:after="240" w:line="240" w:lineRule="auto"/>
+        <w:jc w:val="both"/>
         <w:rPr>
           <w:rFonts w:ascii="Segoe UI" w:eastAsia="Times New Roman" w:hAnsi="Segoe UI" w:cs="Segoe UI"/>
           <w:color w:val="1F2328"/>
@@ -719,8 +1662,19 @@
           <w:sz w:val="24"/>
           <w:szCs w:val="24"/>
         </w:rPr>
-        <w:t xml:space="preserve"> running</w:t>
-      </w:r>
+        <w:t xml:space="preserve"> </w:t>
+      </w:r>
+      <w:proofErr w:type="gramStart"/>
+      <w:r>
+        <w:rPr>
+          <w:rFonts w:ascii="Segoe UI" w:eastAsia="Times New Roman" w:hAnsi="Segoe UI" w:cs="Segoe UI"/>
+          <w:color w:val="1F2328"/>
+          <w:sz w:val="24"/>
+          <w:szCs w:val="24"/>
+        </w:rPr>
+        <w:t>running</w:t>
+      </w:r>
+      <w:proofErr w:type="gramEnd"/>
     </w:p>
     <w:p>
       <w:pPr>
@@ -731,42 +1685,386 @@
         </w:numPr>
         <w:shd w:val="clear" w:color="auto" w:fill="FFFFFF"/>
         <w:spacing w:after="240" w:line="240" w:lineRule="auto"/>
-        <w:rPr>
-          <w:rFonts w:ascii="Segoe UI" w:eastAsia="Times New Roman" w:hAnsi="Segoe UI" w:cs="Segoe UI"/>
-          <w:color w:val="1F2328"/>
-          <w:sz w:val="24"/>
-          <w:szCs w:val="24"/>
-        </w:rPr>
-      </w:pPr>
-      <w:r>
-        <w:rPr>
-          <w:rFonts w:ascii="Segoe UI" w:eastAsia="Times New Roman" w:hAnsi="Segoe UI" w:cs="Segoe UI"/>
-          <w:color w:val="1F2328"/>
-          <w:sz w:val="24"/>
-          <w:szCs w:val="24"/>
-        </w:rPr>
-        <w:t xml:space="preserve">Download </w:t>
-      </w:r>
-      <w:proofErr w:type="spellStart"/>
-      <w:r>
-        <w:rPr>
-          <w:rFonts w:ascii="Segoe UI" w:eastAsia="Times New Roman" w:hAnsi="Segoe UI" w:cs="Segoe UI"/>
-          <w:color w:val="1F2328"/>
-          <w:sz w:val="24"/>
-          <w:szCs w:val="24"/>
-        </w:rPr>
-        <w:t>drinks.ipynb</w:t>
-      </w:r>
-      <w:proofErr w:type="spellEnd"/>
-      <w:r>
-        <w:rPr>
-          <w:rFonts w:ascii="Segoe UI" w:eastAsia="Times New Roman" w:hAnsi="Segoe UI" w:cs="Segoe UI"/>
-          <w:color w:val="1F2328"/>
-          <w:sz w:val="24"/>
-          <w:szCs w:val="24"/>
-        </w:rPr>
-        <w:t xml:space="preserve"> and the 2 CSV files to the same folder</w:t>
-      </w:r>
+        <w:jc w:val="both"/>
+        <w:rPr>
+          <w:rFonts w:ascii="Segoe UI" w:eastAsia="Times New Roman" w:hAnsi="Segoe UI" w:cs="Segoe UI"/>
+          <w:color w:val="1F2328"/>
+          <w:sz w:val="24"/>
+          <w:szCs w:val="24"/>
+        </w:rPr>
+      </w:pPr>
+      <w:r>
+        <w:rPr>
+          <w:rFonts w:ascii="Segoe UI" w:eastAsia="Times New Roman" w:hAnsi="Segoe UI" w:cs="Segoe UI"/>
+          <w:color w:val="1F2328"/>
+          <w:sz w:val="24"/>
+          <w:szCs w:val="24"/>
+        </w:rPr>
+        <w:t xml:space="preserve">Create a test Database in your localhost </w:t>
+      </w:r>
+      <w:proofErr w:type="gramStart"/>
+      <w:r>
+        <w:rPr>
+          <w:rFonts w:ascii="Segoe UI" w:eastAsia="Times New Roman" w:hAnsi="Segoe UI" w:cs="Segoe UI"/>
+          <w:color w:val="1F2328"/>
+          <w:sz w:val="24"/>
+          <w:szCs w:val="24"/>
+        </w:rPr>
+        <w:t>server</w:t>
+      </w:r>
+      <w:proofErr w:type="gramEnd"/>
+    </w:p>
+    <w:p>
+      <w:pPr>
+        <w:shd w:val="clear" w:color="auto" w:fill="FFFFFF"/>
+        <w:spacing w:after="240" w:line="240" w:lineRule="auto"/>
+        <w:jc w:val="both"/>
+        <w:rPr>
+          <w:rFonts w:ascii="Segoe UI" w:eastAsia="Times New Roman" w:hAnsi="Segoe UI" w:cs="Segoe UI"/>
+          <w:color w:val="1F2328"/>
+          <w:sz w:val="24"/>
+          <w:szCs w:val="24"/>
+        </w:rPr>
+      </w:pPr>
+      <w:r>
+        <w:rPr>
+          <w:rFonts w:ascii="Segoe UI" w:eastAsia="Times New Roman" w:hAnsi="Segoe UI" w:cs="Segoe UI"/>
+          <w:color w:val="1F2328"/>
+          <w:sz w:val="24"/>
+          <w:szCs w:val="24"/>
+        </w:rPr>
+        <w:drawing>
+          <wp:inline distT="0" distB="0" distL="0" distR="0" wp14:anchorId="2642276D" wp14:editId="52EF51BF">
+            <wp:extent cx="3553321" cy="4544059"/>
+            <wp:effectExtent l="0" t="0" r="9525" b="9525"/>
+            <wp:docPr id="712524511" name="Picture 1" descr="Graphical user interface, text, application, email&#10;&#10;Description automatically generated"/>
+            <wp:cNvGraphicFramePr>
+              <a:graphicFrameLocks xmlns:a="http://schemas.openxmlformats.org/drawingml/2006/main" noChangeAspect="1"/>
+            </wp:cNvGraphicFramePr>
+            <a:graphic xmlns:a="http://schemas.openxmlformats.org/drawingml/2006/main">
+              <a:graphicData uri="http://schemas.openxmlformats.org/drawingml/2006/picture">
+                <pic:pic xmlns:pic="http://schemas.openxmlformats.org/drawingml/2006/picture">
+                  <pic:nvPicPr>
+                    <pic:cNvPr id="712524511" name="Picture 1" descr="Graphical user interface, text, application, email&#10;&#10;Description automatically generated"/>
+                    <pic:cNvPicPr/>
+                  </pic:nvPicPr>
+                  <pic:blipFill>
+                    <a:blip r:embed="rId15"/>
+                    <a:stretch>
+                      <a:fillRect/>
+                    </a:stretch>
+                  </pic:blipFill>
+                  <pic:spPr>
+                    <a:xfrm>
+                      <a:off x="0" y="0"/>
+                      <a:ext cx="3553321" cy="4544059"/>
+                    </a:xfrm>
+                    <a:prstGeom prst="rect">
+                      <a:avLst/>
+                    </a:prstGeom>
+                  </pic:spPr>
+                </pic:pic>
+              </a:graphicData>
+            </a:graphic>
+          </wp:inline>
+        </w:drawing>
+      </w:r>
+    </w:p>
+    <w:p>
+      <w:pPr>
+        <w:shd w:val="clear" w:color="auto" w:fill="FFFFFF"/>
+        <w:spacing w:after="240" w:line="240" w:lineRule="auto"/>
+        <w:jc w:val="both"/>
+        <w:rPr>
+          <w:rFonts w:ascii="Segoe UI" w:eastAsia="Times New Roman" w:hAnsi="Segoe UI" w:cs="Segoe UI"/>
+          <w:color w:val="1F2328"/>
+          <w:sz w:val="24"/>
+          <w:szCs w:val="24"/>
+        </w:rPr>
+      </w:pPr>
+      <w:r>
+        <w:rPr>
+          <w:rFonts w:ascii="Segoe UI" w:eastAsia="Times New Roman" w:hAnsi="Segoe UI" w:cs="Segoe UI"/>
+          <w:color w:val="1F2328"/>
+          <w:sz w:val="24"/>
+          <w:szCs w:val="24"/>
+        </w:rPr>
+        <w:t>Running Data pipeline in Azure Database</w:t>
+      </w:r>
+    </w:p>
+    <w:p>
+      <w:pPr>
+        <w:pStyle w:val="ListParagraph"/>
+        <w:numPr>
+          <w:ilvl w:val="0"/>
+          <w:numId w:val="10"/>
+        </w:numPr>
+        <w:shd w:val="clear" w:color="auto" w:fill="FFFFFF"/>
+        <w:spacing w:after="240" w:line="240" w:lineRule="auto"/>
+        <w:jc w:val="both"/>
+        <w:rPr>
+          <w:rFonts w:ascii="Segoe UI" w:eastAsia="Times New Roman" w:hAnsi="Segoe UI" w:cs="Segoe UI"/>
+          <w:color w:val="1F2328"/>
+          <w:sz w:val="24"/>
+          <w:szCs w:val="24"/>
+        </w:rPr>
+      </w:pPr>
+      <w:r>
+        <w:rPr>
+          <w:rFonts w:ascii="Segoe UI" w:eastAsia="Times New Roman" w:hAnsi="Segoe UI" w:cs="Segoe UI"/>
+          <w:color w:val="1F2328"/>
+          <w:sz w:val="24"/>
+          <w:szCs w:val="24"/>
+        </w:rPr>
+        <w:t xml:space="preserve">Ensure parameter to Azure Database is </w:t>
+      </w:r>
+      <w:proofErr w:type="gramStart"/>
+      <w:r>
+        <w:rPr>
+          <w:rFonts w:ascii="Segoe UI" w:eastAsia="Times New Roman" w:hAnsi="Segoe UI" w:cs="Segoe UI"/>
+          <w:color w:val="1F2328"/>
+          <w:sz w:val="24"/>
+          <w:szCs w:val="24"/>
+        </w:rPr>
+        <w:t>enable</w:t>
+      </w:r>
+      <w:r>
+        <w:rPr>
+          <w:rFonts w:ascii="Segoe UI" w:eastAsia="Times New Roman" w:hAnsi="Segoe UI" w:cs="Segoe UI"/>
+          <w:color w:val="1F2328"/>
+          <w:sz w:val="24"/>
+          <w:szCs w:val="24"/>
+        </w:rPr>
+        <w:t>d</w:t>
+      </w:r>
+      <w:proofErr w:type="gramEnd"/>
+    </w:p>
+    <w:p>
+      <w:pPr>
+        <w:pStyle w:val="ListParagraph"/>
+        <w:numPr>
+          <w:ilvl w:val="0"/>
+          <w:numId w:val="10"/>
+        </w:numPr>
+        <w:shd w:val="clear" w:color="auto" w:fill="FFFFFF"/>
+        <w:spacing w:after="240" w:line="240" w:lineRule="auto"/>
+        <w:jc w:val="both"/>
+        <w:rPr>
+          <w:rFonts w:ascii="Segoe UI" w:eastAsia="Times New Roman" w:hAnsi="Segoe UI" w:cs="Segoe UI"/>
+          <w:color w:val="1F2328"/>
+          <w:sz w:val="24"/>
+          <w:szCs w:val="24"/>
+        </w:rPr>
+      </w:pPr>
+      <w:r>
+        <w:rPr>
+          <w:rFonts w:ascii="Segoe UI" w:eastAsia="Times New Roman" w:hAnsi="Segoe UI" w:cs="Segoe UI"/>
+          <w:color w:val="1F2328"/>
+          <w:sz w:val="24"/>
+          <w:szCs w:val="24"/>
+        </w:rPr>
+        <w:t xml:space="preserve">Disable the local </w:t>
+      </w:r>
+      <w:proofErr w:type="gramStart"/>
+      <w:r>
+        <w:rPr>
+          <w:rFonts w:ascii="Segoe UI" w:eastAsia="Times New Roman" w:hAnsi="Segoe UI" w:cs="Segoe UI"/>
+          <w:color w:val="1F2328"/>
+          <w:sz w:val="24"/>
+          <w:szCs w:val="24"/>
+        </w:rPr>
+        <w:t>parameter</w:t>
+      </w:r>
+      <w:proofErr w:type="gramEnd"/>
+    </w:p>
+    <w:p>
+      <w:pPr>
+        <w:shd w:val="clear" w:color="auto" w:fill="FFFFFF"/>
+        <w:spacing w:after="240" w:line="240" w:lineRule="auto"/>
+        <w:jc w:val="both"/>
+        <w:rPr>
+          <w:rFonts w:ascii="Segoe UI" w:eastAsia="Times New Roman" w:hAnsi="Segoe UI" w:cs="Segoe UI"/>
+          <w:color w:val="1F2328"/>
+          <w:sz w:val="24"/>
+          <w:szCs w:val="24"/>
+        </w:rPr>
+      </w:pPr>
+      <w:r>
+        <w:rPr>
+          <w:rFonts w:ascii="Segoe UI" w:eastAsia="Times New Roman" w:hAnsi="Segoe UI" w:cs="Segoe UI"/>
+          <w:color w:val="1F2328"/>
+          <w:sz w:val="24"/>
+          <w:szCs w:val="24"/>
+        </w:rPr>
+        <w:lastRenderedPageBreak/>
+        <w:drawing>
+          <wp:inline distT="0" distB="0" distL="0" distR="0" wp14:anchorId="12E35E11" wp14:editId="379C73BD">
+            <wp:extent cx="3496163" cy="2924583"/>
+            <wp:effectExtent l="0" t="0" r="9525" b="9525"/>
+            <wp:docPr id="1332194043" name="Picture 1" descr="Text&#10;&#10;Description automatically generated"/>
+            <wp:cNvGraphicFramePr>
+              <a:graphicFrameLocks xmlns:a="http://schemas.openxmlformats.org/drawingml/2006/main" noChangeAspect="1"/>
+            </wp:cNvGraphicFramePr>
+            <a:graphic xmlns:a="http://schemas.openxmlformats.org/drawingml/2006/main">
+              <a:graphicData uri="http://schemas.openxmlformats.org/drawingml/2006/picture">
+                <pic:pic xmlns:pic="http://schemas.openxmlformats.org/drawingml/2006/picture">
+                  <pic:nvPicPr>
+                    <pic:cNvPr id="1332194043" name="Picture 1" descr="Text&#10;&#10;Description automatically generated"/>
+                    <pic:cNvPicPr/>
+                  </pic:nvPicPr>
+                  <pic:blipFill>
+                    <a:blip r:embed="rId16"/>
+                    <a:stretch>
+                      <a:fillRect/>
+                    </a:stretch>
+                  </pic:blipFill>
+                  <pic:spPr>
+                    <a:xfrm>
+                      <a:off x="0" y="0"/>
+                      <a:ext cx="3496163" cy="2924583"/>
+                    </a:xfrm>
+                    <a:prstGeom prst="rect">
+                      <a:avLst/>
+                    </a:prstGeom>
+                  </pic:spPr>
+                </pic:pic>
+              </a:graphicData>
+            </a:graphic>
+          </wp:inline>
+        </w:drawing>
+      </w:r>
+    </w:p>
+    <w:p>
+      <w:pPr>
+        <w:shd w:val="clear" w:color="auto" w:fill="FFFFFF"/>
+        <w:spacing w:after="240" w:line="240" w:lineRule="auto"/>
+        <w:jc w:val="both"/>
+        <w:rPr>
+          <w:rFonts w:ascii="Segoe UI" w:eastAsia="Times New Roman" w:hAnsi="Segoe UI" w:cs="Segoe UI"/>
+          <w:color w:val="1F2328"/>
+          <w:sz w:val="24"/>
+          <w:szCs w:val="24"/>
+        </w:rPr>
+      </w:pPr>
+      <w:r>
+        <w:rPr>
+          <w:rFonts w:ascii="Segoe UI" w:eastAsia="Times New Roman" w:hAnsi="Segoe UI" w:cs="Segoe UI"/>
+          <w:color w:val="1F2328"/>
+          <w:sz w:val="24"/>
+          <w:szCs w:val="24"/>
+        </w:rPr>
+        <w:drawing>
+          <wp:inline distT="0" distB="0" distL="0" distR="0" wp14:anchorId="411FF2B1" wp14:editId="6AF64F4A">
+            <wp:extent cx="5667375" cy="2256657"/>
+            <wp:effectExtent l="0" t="0" r="0" b="0"/>
+            <wp:docPr id="1437975866" name="Picture 1" descr="Graphical user interface, text, application, email&#10;&#10;Description automatically generated"/>
+            <wp:cNvGraphicFramePr>
+              <a:graphicFrameLocks xmlns:a="http://schemas.openxmlformats.org/drawingml/2006/main" noChangeAspect="1"/>
+            </wp:cNvGraphicFramePr>
+            <a:graphic xmlns:a="http://schemas.openxmlformats.org/drawingml/2006/main">
+              <a:graphicData uri="http://schemas.openxmlformats.org/drawingml/2006/picture">
+                <pic:pic xmlns:pic="http://schemas.openxmlformats.org/drawingml/2006/picture">
+                  <pic:nvPicPr>
+                    <pic:cNvPr id="1437975866" name="Picture 1" descr="Graphical user interface, text, application, email&#10;&#10;Description automatically generated"/>
+                    <pic:cNvPicPr/>
+                  </pic:nvPicPr>
+                  <pic:blipFill>
+                    <a:blip r:embed="rId17"/>
+                    <a:stretch>
+                      <a:fillRect/>
+                    </a:stretch>
+                  </pic:blipFill>
+                  <pic:spPr>
+                    <a:xfrm>
+                      <a:off x="0" y="0"/>
+                      <a:ext cx="5685908" cy="2264037"/>
+                    </a:xfrm>
+                    <a:prstGeom prst="rect">
+                      <a:avLst/>
+                    </a:prstGeom>
+                  </pic:spPr>
+                </pic:pic>
+              </a:graphicData>
+            </a:graphic>
+          </wp:inline>
+        </w:drawing>
+      </w:r>
+    </w:p>
+    <w:p>
+      <w:pPr>
+        <w:shd w:val="clear" w:color="auto" w:fill="FFFFFF"/>
+        <w:spacing w:after="240" w:line="240" w:lineRule="auto"/>
+        <w:jc w:val="both"/>
+        <w:rPr>
+          <w:rFonts w:ascii="Segoe UI" w:eastAsia="Times New Roman" w:hAnsi="Segoe UI" w:cs="Segoe UI"/>
+          <w:color w:val="1F2328"/>
+          <w:sz w:val="24"/>
+          <w:szCs w:val="24"/>
+        </w:rPr>
+      </w:pPr>
+      <w:r>
+        <w:rPr>
+          <w:rFonts w:ascii="Segoe UI" w:eastAsia="Times New Roman" w:hAnsi="Segoe UI" w:cs="Segoe UI"/>
+          <w:color w:val="1F2328"/>
+          <w:sz w:val="24"/>
+          <w:szCs w:val="24"/>
+        </w:rPr>
+        <w:drawing>
+          <wp:inline distT="0" distB="0" distL="0" distR="0" wp14:anchorId="5647133C" wp14:editId="50C4B74B">
+            <wp:extent cx="3157855" cy="2390775"/>
+            <wp:effectExtent l="0" t="0" r="4445" b="9525"/>
+            <wp:docPr id="836107295" name="Picture 1" descr="Graphical user interface, text, application, email&#10;&#10;Description automatically generated"/>
+            <wp:cNvGraphicFramePr>
+              <a:graphicFrameLocks xmlns:a="http://schemas.openxmlformats.org/drawingml/2006/main" noChangeAspect="1"/>
+            </wp:cNvGraphicFramePr>
+            <a:graphic xmlns:a="http://schemas.openxmlformats.org/drawingml/2006/main">
+              <a:graphicData uri="http://schemas.openxmlformats.org/drawingml/2006/picture">
+                <pic:pic xmlns:pic="http://schemas.openxmlformats.org/drawingml/2006/picture">
+                  <pic:nvPicPr>
+                    <pic:cNvPr id="836107295" name="Picture 1" descr="Graphical user interface, text, application, email&#10;&#10;Description automatically generated"/>
+                    <pic:cNvPicPr/>
+                  </pic:nvPicPr>
+                  <pic:blipFill rotWithShape="1">
+                    <a:blip r:embed="rId18"/>
+                    <a:srcRect b="25071"/>
+                    <a:stretch/>
+                  </pic:blipFill>
+                  <pic:spPr bwMode="auto">
+                    <a:xfrm>
+                      <a:off x="0" y="0"/>
+                      <a:ext cx="3160535" cy="2392804"/>
+                    </a:xfrm>
+                    <a:prstGeom prst="rect">
+                      <a:avLst/>
+                    </a:prstGeom>
+                    <a:ln>
+                      <a:noFill/>
+                    </a:ln>
+                    <a:extLst>
+                      <a:ext uri="{53640926-AAD7-44D8-BBD7-CCE9431645EC}">
+                        <a14:shadowObscured xmlns:a14="http://schemas.microsoft.com/office/drawing/2010/main"/>
+                      </a:ext>
+                    </a:extLst>
+                  </pic:spPr>
+                </pic:pic>
+              </a:graphicData>
+            </a:graphic>
+          </wp:inline>
+        </w:drawing>
+      </w:r>
+    </w:p>
+    <w:p>
+      <w:pPr>
+        <w:shd w:val="clear" w:color="auto" w:fill="FFFFFF"/>
+        <w:spacing w:after="240" w:line="240" w:lineRule="auto"/>
+        <w:jc w:val="both"/>
+        <w:rPr>
+          <w:rFonts w:ascii="Segoe UI" w:eastAsia="Times New Roman" w:hAnsi="Segoe UI" w:cs="Segoe UI"/>
+          <w:color w:val="1F2328"/>
+          <w:sz w:val="24"/>
+          <w:szCs w:val="24"/>
+        </w:rPr>
+      </w:pPr>
     </w:p>
     <w:p>
       <w:pPr>
@@ -777,50 +2075,44 @@
         </w:numPr>
         <w:shd w:val="clear" w:color="auto" w:fill="FFFFFF"/>
         <w:spacing w:after="240" w:line="240" w:lineRule="auto"/>
-        <w:rPr>
-          <w:rFonts w:ascii="Segoe UI" w:eastAsia="Times New Roman" w:hAnsi="Segoe UI" w:cs="Segoe UI"/>
-          <w:color w:val="1F2328"/>
-          <w:sz w:val="24"/>
-          <w:szCs w:val="24"/>
-        </w:rPr>
-      </w:pPr>
-      <w:r>
-        <w:rPr>
-          <w:rFonts w:ascii="Segoe UI" w:eastAsia="Times New Roman" w:hAnsi="Segoe UI" w:cs="Segoe UI"/>
-          <w:color w:val="1F2328"/>
-          <w:sz w:val="24"/>
-          <w:szCs w:val="24"/>
-        </w:rPr>
-        <w:t xml:space="preserve">Open the </w:t>
+        <w:jc w:val="both"/>
+        <w:rPr>
+          <w:rFonts w:ascii="Segoe UI" w:eastAsia="Times New Roman" w:hAnsi="Segoe UI" w:cs="Segoe UI"/>
+          <w:color w:val="1F2328"/>
+          <w:sz w:val="24"/>
+          <w:szCs w:val="24"/>
+        </w:rPr>
+      </w:pPr>
+      <w:r>
+        <w:rPr>
+          <w:rFonts w:ascii="Segoe UI" w:eastAsia="Times New Roman" w:hAnsi="Segoe UI" w:cs="Segoe UI"/>
+          <w:color w:val="1F2328"/>
+          <w:sz w:val="24"/>
+          <w:szCs w:val="24"/>
+        </w:rPr>
+        <w:t xml:space="preserve">Download </w:t>
       </w:r>
       <w:proofErr w:type="spellStart"/>
-      <w:r>
-        <w:rPr>
-          <w:rFonts w:ascii="Segoe UI" w:eastAsia="Times New Roman" w:hAnsi="Segoe UI" w:cs="Segoe UI"/>
-          <w:color w:val="1F2328"/>
-          <w:sz w:val="24"/>
-          <w:szCs w:val="24"/>
-        </w:rPr>
-        <w:t>drinks.</w:t>
-      </w:r>
-      <w:r>
-        <w:rPr>
-          <w:rFonts w:ascii="Segoe UI" w:eastAsia="Times New Roman" w:hAnsi="Segoe UI" w:cs="Segoe UI"/>
-          <w:color w:val="1F2328"/>
-          <w:sz w:val="24"/>
-          <w:szCs w:val="24"/>
-        </w:rPr>
-        <w:t>ipynb</w:t>
+      <w:proofErr w:type="gramStart"/>
+      <w:r>
+        <w:rPr>
+          <w:rFonts w:ascii="Segoe UI" w:eastAsia="Times New Roman" w:hAnsi="Segoe UI" w:cs="Segoe UI"/>
+          <w:color w:val="1F2328"/>
+          <w:sz w:val="24"/>
+          <w:szCs w:val="24"/>
+        </w:rPr>
+        <w:t>drinks.ipynb</w:t>
       </w:r>
       <w:proofErr w:type="spellEnd"/>
-      <w:r>
-        <w:rPr>
-          <w:rFonts w:ascii="Segoe UI" w:eastAsia="Times New Roman" w:hAnsi="Segoe UI" w:cs="Segoe UI"/>
-          <w:color w:val="1F2328"/>
-          <w:sz w:val="24"/>
-          <w:szCs w:val="24"/>
-        </w:rPr>
-        <w:t xml:space="preserve"> notebook file</w:t>
+      <w:proofErr w:type="gramEnd"/>
+      <w:r>
+        <w:rPr>
+          <w:rFonts w:ascii="Segoe UI" w:eastAsia="Times New Roman" w:hAnsi="Segoe UI" w:cs="Segoe UI"/>
+          <w:color w:val="1F2328"/>
+          <w:sz w:val="24"/>
+          <w:szCs w:val="24"/>
+        </w:rPr>
+        <w:t xml:space="preserve"> and the 2 CSV files to the same folder</w:t>
       </w:r>
     </w:p>
     <w:p>
@@ -832,33 +2124,54 @@
         </w:numPr>
         <w:shd w:val="clear" w:color="auto" w:fill="FFFFFF"/>
         <w:spacing w:after="240" w:line="240" w:lineRule="auto"/>
-        <w:rPr>
-          <w:rFonts w:ascii="Segoe UI" w:eastAsia="Times New Roman" w:hAnsi="Segoe UI" w:cs="Segoe UI"/>
-          <w:color w:val="1F2328"/>
-          <w:sz w:val="24"/>
-          <w:szCs w:val="24"/>
-        </w:rPr>
-      </w:pPr>
-      <w:r>
-        <w:rPr>
-          <w:rFonts w:ascii="Segoe UI" w:eastAsia="Times New Roman" w:hAnsi="Segoe UI" w:cs="Segoe UI"/>
-          <w:color w:val="1F2328"/>
-          <w:sz w:val="24"/>
-          <w:szCs w:val="24"/>
-        </w:rPr>
-        <w:t xml:space="preserve">Update the connection parameters in the first code block to your local instance of </w:t>
+        <w:jc w:val="both"/>
+        <w:rPr>
+          <w:rFonts w:ascii="Segoe UI" w:eastAsia="Times New Roman" w:hAnsi="Segoe UI" w:cs="Segoe UI"/>
+          <w:color w:val="1F2328"/>
+          <w:sz w:val="24"/>
+          <w:szCs w:val="24"/>
+        </w:rPr>
+      </w:pPr>
+      <w:r>
+        <w:rPr>
+          <w:rFonts w:ascii="Segoe UI" w:eastAsia="Times New Roman" w:hAnsi="Segoe UI" w:cs="Segoe UI"/>
+          <w:color w:val="1F2328"/>
+          <w:sz w:val="24"/>
+          <w:szCs w:val="24"/>
+        </w:rPr>
+        <w:t xml:space="preserve">Open the </w:t>
       </w:r>
       <w:proofErr w:type="spellStart"/>
-      <w:r>
-        <w:rPr>
-          <w:rFonts w:ascii="Segoe UI" w:eastAsia="Times New Roman" w:hAnsi="Segoe UI" w:cs="Segoe UI"/>
-          <w:color w:val="1F2328"/>
-          <w:sz w:val="24"/>
-          <w:szCs w:val="24"/>
-        </w:rPr>
-        <w:t>MySqlWorkbench</w:t>
+      <w:proofErr w:type="gramStart"/>
+      <w:r>
+        <w:rPr>
+          <w:rFonts w:ascii="Segoe UI" w:eastAsia="Times New Roman" w:hAnsi="Segoe UI" w:cs="Segoe UI"/>
+          <w:color w:val="1F2328"/>
+          <w:sz w:val="24"/>
+          <w:szCs w:val="24"/>
+        </w:rPr>
+        <w:t>drinks.</w:t>
+      </w:r>
+      <w:r>
+        <w:rPr>
+          <w:rFonts w:ascii="Segoe UI" w:eastAsia="Times New Roman" w:hAnsi="Segoe UI" w:cs="Segoe UI"/>
+          <w:color w:val="1F2328"/>
+          <w:sz w:val="24"/>
+          <w:szCs w:val="24"/>
+        </w:rPr>
+        <w:t>ipynb</w:t>
       </w:r>
       <w:proofErr w:type="spellEnd"/>
+      <w:proofErr w:type="gramEnd"/>
+      <w:r>
+        <w:rPr>
+          <w:rFonts w:ascii="Segoe UI" w:eastAsia="Times New Roman" w:hAnsi="Segoe UI" w:cs="Segoe UI"/>
+          <w:color w:val="1F2328"/>
+          <w:sz w:val="24"/>
+          <w:szCs w:val="24"/>
+        </w:rPr>
+        <w:t xml:space="preserve"> notebook file</w:t>
+      </w:r>
     </w:p>
     <w:p>
       <w:pPr>
@@ -869,6 +2182,47 @@
         </w:numPr>
         <w:shd w:val="clear" w:color="auto" w:fill="FFFFFF"/>
         <w:spacing w:after="240" w:line="240" w:lineRule="auto"/>
+        <w:jc w:val="both"/>
+        <w:rPr>
+          <w:rFonts w:ascii="Segoe UI" w:eastAsia="Times New Roman" w:hAnsi="Segoe UI" w:cs="Segoe UI"/>
+          <w:color w:val="1F2328"/>
+          <w:sz w:val="24"/>
+          <w:szCs w:val="24"/>
+        </w:rPr>
+      </w:pPr>
+      <w:r>
+        <w:rPr>
+          <w:rFonts w:ascii="Segoe UI" w:eastAsia="Times New Roman" w:hAnsi="Segoe UI" w:cs="Segoe UI"/>
+          <w:color w:val="1F2328"/>
+          <w:sz w:val="24"/>
+          <w:szCs w:val="24"/>
+        </w:rPr>
+        <w:t xml:space="preserve">Update the connection parameters in the first code block to your local instance of </w:t>
+      </w:r>
+      <w:proofErr w:type="spellStart"/>
+      <w:proofErr w:type="gramStart"/>
+      <w:r>
+        <w:rPr>
+          <w:rFonts w:ascii="Segoe UI" w:eastAsia="Times New Roman" w:hAnsi="Segoe UI" w:cs="Segoe UI"/>
+          <w:color w:val="1F2328"/>
+          <w:sz w:val="24"/>
+          <w:szCs w:val="24"/>
+        </w:rPr>
+        <w:t>MySqlWorkbench</w:t>
+      </w:r>
+      <w:proofErr w:type="spellEnd"/>
+      <w:proofErr w:type="gramEnd"/>
+    </w:p>
+    <w:p>
+      <w:pPr>
+        <w:pStyle w:val="ListParagraph"/>
+        <w:numPr>
+          <w:ilvl w:val="0"/>
+          <w:numId w:val="7"/>
+        </w:numPr>
+        <w:shd w:val="clear" w:color="auto" w:fill="FFFFFF"/>
+        <w:spacing w:after="240" w:line="240" w:lineRule="auto"/>
+        <w:jc w:val="both"/>
         <w:rPr>
           <w:rFonts w:ascii="Segoe UI" w:eastAsia="Times New Roman" w:hAnsi="Segoe UI" w:cs="Segoe UI"/>
           <w:color w:val="1F2328"/>
@@ -892,8 +2246,19 @@
           <w:sz w:val="24"/>
           <w:szCs w:val="24"/>
         </w:rPr>
-        <w:t>blocks in sequence</w:t>
-      </w:r>
+        <w:t xml:space="preserve">blocks in </w:t>
+      </w:r>
+      <w:proofErr w:type="gramStart"/>
+      <w:r>
+        <w:rPr>
+          <w:rFonts w:ascii="Segoe UI" w:eastAsia="Times New Roman" w:hAnsi="Segoe UI" w:cs="Segoe UI"/>
+          <w:color w:val="1F2328"/>
+          <w:sz w:val="24"/>
+          <w:szCs w:val="24"/>
+        </w:rPr>
+        <w:t>sequence</w:t>
+      </w:r>
+      <w:proofErr w:type="gramEnd"/>
     </w:p>
     <w:p>
       <w:pPr>
@@ -904,6 +2269,7 @@
         </w:numPr>
         <w:shd w:val="clear" w:color="auto" w:fill="FFFFFF"/>
         <w:spacing w:after="240" w:line="240" w:lineRule="auto"/>
+        <w:jc w:val="both"/>
         <w:rPr>
           <w:rFonts w:ascii="Segoe UI" w:eastAsia="Times New Roman" w:hAnsi="Segoe UI" w:cs="Segoe UI"/>
           <w:color w:val="1F2328"/>
@@ -930,6 +2296,7 @@
         </w:numPr>
         <w:shd w:val="clear" w:color="auto" w:fill="FFFFFF"/>
         <w:spacing w:after="240" w:line="240" w:lineRule="auto"/>
+        <w:jc w:val="both"/>
         <w:rPr>
           <w:rFonts w:ascii="Segoe UI" w:eastAsia="Times New Roman" w:hAnsi="Segoe UI" w:cs="Segoe UI"/>
           <w:color w:val="1F2328"/>
@@ -976,6 +2343,7 @@
         </w:numPr>
         <w:shd w:val="clear" w:color="auto" w:fill="FFFFFF"/>
         <w:spacing w:after="240" w:line="240" w:lineRule="auto"/>
+        <w:jc w:val="both"/>
         <w:rPr>
           <w:rFonts w:ascii="Segoe UI" w:eastAsia="Times New Roman" w:hAnsi="Segoe UI" w:cs="Segoe UI"/>
           <w:color w:val="1F2328"/>
@@ -1002,6 +2370,7 @@
         </w:numPr>
         <w:shd w:val="clear" w:color="auto" w:fill="FFFFFF"/>
         <w:spacing w:after="240" w:line="240" w:lineRule="auto"/>
+        <w:jc w:val="both"/>
         <w:rPr>
           <w:rFonts w:ascii="Segoe UI" w:eastAsia="Times New Roman" w:hAnsi="Segoe UI" w:cs="Segoe UI"/>
           <w:color w:val="1F2328"/>
@@ -1041,6 +2410,7 @@
       <w:pPr>
         <w:shd w:val="clear" w:color="auto" w:fill="FFFFFF"/>
         <w:spacing w:after="240" w:line="240" w:lineRule="auto"/>
+        <w:jc w:val="both"/>
         <w:rPr>
           <w:rFonts w:ascii="Segoe UI" w:eastAsia="Times New Roman" w:hAnsi="Segoe UI" w:cs="Segoe UI"/>
           <w:color w:val="1F2328"/>
@@ -1066,6 +2436,7 @@
         </w:numPr>
         <w:shd w:val="clear" w:color="auto" w:fill="FFFFFF"/>
         <w:spacing w:before="100" w:beforeAutospacing="1" w:after="100" w:afterAutospacing="1" w:line="240" w:lineRule="auto"/>
+        <w:jc w:val="both"/>
         <w:rPr>
           <w:rFonts w:ascii="Segoe UI" w:eastAsia="Times New Roman" w:hAnsi="Segoe UI" w:cs="Segoe UI"/>
           <w:color w:val="1F2328"/>
@@ -1091,6 +2462,7 @@
         </w:numPr>
         <w:shd w:val="clear" w:color="auto" w:fill="FFFFFF"/>
         <w:spacing w:before="60" w:after="100" w:afterAutospacing="1" w:line="240" w:lineRule="auto"/>
+        <w:jc w:val="both"/>
         <w:rPr>
           <w:rFonts w:ascii="Segoe UI" w:eastAsia="Times New Roman" w:hAnsi="Segoe UI" w:cs="Segoe UI"/>
           <w:color w:val="1F2328"/>
@@ -1111,6 +2483,7 @@
     <w:p>
       <w:pPr>
         <w:spacing w:after="0"/>
+        <w:jc w:val="both"/>
         <w:rPr>
           <w:rFonts w:ascii="Lato" w:eastAsia="Lato" w:hAnsi="Lato" w:cs="Lato"/>
           <w:color w:val="2D3B45"/>
@@ -1121,38 +2494,38 @@
     </w:p>
     <w:p>
       <w:pPr>
+        <w:pStyle w:val="Heading1"/>
+        <w:jc w:val="both"/>
+      </w:pPr>
+      <w:r>
+        <w:t>Schema</w:t>
+      </w:r>
+    </w:p>
+    <w:p>
+      <w:pPr>
         <w:spacing w:after="0"/>
+        <w:jc w:val="both"/>
+      </w:pPr>
+      <w:r>
         <w:rPr>
           <w:rFonts w:ascii="Lato" w:eastAsia="Lato" w:hAnsi="Lato" w:cs="Lato"/>
           <w:color w:val="2D3B45"/>
           <w:sz w:val="24"/>
           <w:szCs w:val="24"/>
         </w:rPr>
-      </w:pPr>
-    </w:p>
-    <w:p>
-      <w:pPr>
-        <w:spacing w:after="0"/>
+        <w:t>Supporting data is present in this repository, both as CSV files and a JSON file. The 'category.csv' file and 'ingredients' file are the 2 target CSV files while the '</w:t>
+      </w:r>
+      <w:proofErr w:type="spellStart"/>
+      <w:r>
         <w:rPr>
           <w:rFonts w:ascii="Lato" w:eastAsia="Lato" w:hAnsi="Lato" w:cs="Lato"/>
           <w:color w:val="2D3B45"/>
           <w:sz w:val="24"/>
           <w:szCs w:val="24"/>
         </w:rPr>
-      </w:pPr>
-    </w:p>
-    <w:p>
-      <w:pPr>
-        <w:pStyle w:val="Heading1"/>
-      </w:pPr>
-      <w:r>
-        <w:t>Schema</w:t>
-      </w:r>
-    </w:p>
-    <w:p>
-      <w:pPr>
-        <w:spacing w:after="0"/>
-      </w:pPr>
+        <w:t>drinkDB_schema.mwb</w:t>
+      </w:r>
+      <w:proofErr w:type="spellEnd"/>
       <w:r>
         <w:rPr>
           <w:rFonts w:ascii="Lato" w:eastAsia="Lato" w:hAnsi="Lato" w:cs="Lato"/>
@@ -1160,31 +2533,113 @@
           <w:sz w:val="24"/>
           <w:szCs w:val="24"/>
         </w:rPr>
-        <w:t>Supporting data is present in this repository, both as CSV files and a JSON file. The 'category.csv' file and 'ingredients' file are the 2 target CSV files while the '</w:t>
+        <w:t>' is the target JSON file.</w:t>
+      </w:r>
+    </w:p>
+    <w:p>
+      <w:pPr>
+        <w:spacing w:line="480" w:lineRule="auto"/>
+        <w:jc w:val="both"/>
+        <w:rPr>
+          <w:rFonts w:ascii="Times New Roman" w:hAnsi="Times New Roman" w:cs="Times New Roman"/>
+          <w:noProof/>
+          <w:sz w:val="24"/>
+          <w:szCs w:val="24"/>
+        </w:rPr>
+      </w:pPr>
+      <w:r>
+        <w:rPr>
+          <w:rFonts w:ascii="Times New Roman" w:hAnsi="Times New Roman" w:cs="Times New Roman"/>
+          <w:color w:val="0D0D0D"/>
+          <w:sz w:val="24"/>
+          <w:szCs w:val="24"/>
+          <w:shd w:val="clear" w:color="auto" w:fill="FFFFFF"/>
+        </w:rPr>
+        <w:t xml:space="preserve">Upon the tables’ creation, a reverse engineering process was conducted in SQL Workbench to generate the final data schema, as illustrated in </w:t>
+      </w:r>
+      <w:r>
+        <w:rPr>
+          <w:rFonts w:ascii="Times New Roman" w:hAnsi="Times New Roman" w:cs="Times New Roman"/>
+          <w:color w:val="0D0D0D"/>
+          <w:sz w:val="24"/>
+          <w:szCs w:val="24"/>
+          <w:shd w:val="clear" w:color="auto" w:fill="FFFFFF"/>
+        </w:rPr>
+        <w:t xml:space="preserve">below </w:t>
+      </w:r>
+      <w:r>
+        <w:rPr>
+          <w:rFonts w:ascii="Times New Roman" w:hAnsi="Times New Roman" w:cs="Times New Roman"/>
+          <w:color w:val="0D0D0D"/>
+          <w:sz w:val="24"/>
+          <w:szCs w:val="24"/>
+          <w:shd w:val="clear" w:color="auto" w:fill="FFFFFF"/>
+        </w:rPr>
+        <w:t>Figure 9. The schema depicts one-to-many relationships between category and drink, one-to-many relationships between ingredient and drink, and one-to-many relationships between glass and drink. Each of these relationships with the Drink table is connected to the primary keys of Category (</w:t>
       </w:r>
       <w:proofErr w:type="spellStart"/>
       <w:r>
         <w:rPr>
-          <w:rFonts w:ascii="Lato" w:eastAsia="Lato" w:hAnsi="Lato" w:cs="Lato"/>
-          <w:color w:val="2D3B45"/>
-          <w:sz w:val="24"/>
-          <w:szCs w:val="24"/>
-        </w:rPr>
-        <w:t>drinkDB_schema.mwb</w:t>
+          <w:rFonts w:ascii="Times New Roman" w:hAnsi="Times New Roman" w:cs="Times New Roman"/>
+          <w:color w:val="0D0D0D"/>
+          <w:sz w:val="24"/>
+          <w:szCs w:val="24"/>
+          <w:shd w:val="clear" w:color="auto" w:fill="FFFFFF"/>
+        </w:rPr>
+        <w:t>strCategory</w:t>
       </w:r>
       <w:proofErr w:type="spellEnd"/>
       <w:r>
         <w:rPr>
-          <w:rFonts w:ascii="Lato" w:eastAsia="Lato" w:hAnsi="Lato" w:cs="Lato"/>
-          <w:color w:val="2D3B45"/>
-          <w:sz w:val="24"/>
-          <w:szCs w:val="24"/>
-        </w:rPr>
-        <w:t>' is the target JSON file.</w:t>
-      </w:r>
-    </w:p>
-    <w:p/>
-    <w:p>
+          <w:rFonts w:ascii="Times New Roman" w:hAnsi="Times New Roman" w:cs="Times New Roman"/>
+          <w:color w:val="0D0D0D"/>
+          <w:sz w:val="24"/>
+          <w:szCs w:val="24"/>
+          <w:shd w:val="clear" w:color="auto" w:fill="FFFFFF"/>
+        </w:rPr>
+        <w:t>), Glass (</w:t>
+      </w:r>
+      <w:proofErr w:type="spellStart"/>
+      <w:r>
+        <w:rPr>
+          <w:rFonts w:ascii="Times New Roman" w:hAnsi="Times New Roman" w:cs="Times New Roman"/>
+          <w:color w:val="0D0D0D"/>
+          <w:sz w:val="24"/>
+          <w:szCs w:val="24"/>
+          <w:shd w:val="clear" w:color="auto" w:fill="FFFFFF"/>
+        </w:rPr>
+        <w:t>strGlass</w:t>
+      </w:r>
+      <w:proofErr w:type="spellEnd"/>
+      <w:r>
+        <w:rPr>
+          <w:rFonts w:ascii="Times New Roman" w:hAnsi="Times New Roman" w:cs="Times New Roman"/>
+          <w:color w:val="0D0D0D"/>
+          <w:sz w:val="24"/>
+          <w:szCs w:val="24"/>
+          <w:shd w:val="clear" w:color="auto" w:fill="FFFFFF"/>
+        </w:rPr>
+        <w:t xml:space="preserve">), and Ingredient </w:t>
+      </w:r>
+      <w:r>
+        <w:rPr>
+          <w:rFonts w:ascii="Times New Roman" w:hAnsi="Times New Roman" w:cs="Times New Roman"/>
+          <w:noProof/>
+          <w:sz w:val="24"/>
+          <w:szCs w:val="24"/>
+        </w:rPr>
+        <w:t xml:space="preserve">(strIngredient1). </w:t>
+      </w:r>
+    </w:p>
+    <w:p>
+      <w:pPr>
+        <w:jc w:val="both"/>
+      </w:pPr>
+    </w:p>
+    <w:p>
+      <w:pPr>
+        <w:jc w:val="both"/>
+      </w:pPr>
       <w:r>
         <w:rPr>
           <w:noProof/>
@@ -1206,7 +2661,7 @@
                     <pic:cNvPicPr/>
                   </pic:nvPicPr>
                   <pic:blipFill>
-                    <a:blip r:embed="rId8">
+                    <a:blip r:embed="rId19">
                       <a:extLst>
                         <a:ext uri="{28A0092B-C50C-407E-A947-70E740481C1C}">
                           <a14:useLocalDpi xmlns:a14="http://schemas.microsoft.com/office/drawing/2010/main" val="0"/>
@@ -1233,16 +2688,24 @@
         </w:drawing>
       </w:r>
     </w:p>
-    <w:p/>
+    <w:p>
+      <w:pPr>
+        <w:jc w:val="both"/>
+      </w:pPr>
+    </w:p>
     <w:p>
       <w:pPr>
         <w:pStyle w:val="Heading1"/>
+        <w:jc w:val="both"/>
       </w:pPr>
       <w:r>
         <w:t>Output validation</w:t>
       </w:r>
     </w:p>
     <w:p>
+      <w:pPr>
+        <w:jc w:val="both"/>
+      </w:pPr>
       <w:r>
         <w:t xml:space="preserve">The pipeline output is validated by </w:t>
       </w:r>
@@ -1254,6 +2717,9 @@
       </w:r>
     </w:p>
     <w:p>
+      <w:pPr>
+        <w:jc w:val="both"/>
+      </w:pPr>
       <w:r>
         <w:t xml:space="preserve">In this example, if we select </w:t>
       </w:r>
@@ -1272,6 +2738,7 @@
     </w:p>
     <w:p>
       <w:pPr>
+        <w:jc w:val="both"/>
         <w:rPr>
           <w:rFonts w:ascii="Arial" w:eastAsia="Times New Roman" w:hAnsi="Arial" w:cs="Arial"/>
           <w:color w:val="000000"/>
@@ -1282,6 +2749,7 @@
       <w:r>
         <w:rPr>
           <w:rFonts w:ascii="Arial" w:eastAsia="Times New Roman" w:hAnsi="Arial" w:cs="Arial"/>
+          <w:noProof/>
           <w:color w:val="000000"/>
           <w:sz w:val="20"/>
           <w:szCs w:val="20"/>
@@ -1303,7 +2771,7 @@
                     <pic:cNvPicPr/>
                   </pic:nvPicPr>
                   <pic:blipFill>
-                    <a:blip r:embed="rId9"/>
+                    <a:blip r:embed="rId20"/>
                     <a:stretch>
                       <a:fillRect/>
                     </a:stretch>
@@ -1327,12 +2795,21 @@
     <w:p>
       <w:pPr>
         <w:pStyle w:val="Heading1"/>
-      </w:pPr>
-      <w:r>
-        <w:t>Considerations and known gaps</w:t>
-      </w:r>
-    </w:p>
-    <w:p>
+        <w:jc w:val="both"/>
+      </w:pPr>
+      <w:r>
+        <w:t xml:space="preserve">Considerations and known </w:t>
+      </w:r>
+      <w:proofErr w:type="gramStart"/>
+      <w:r>
+        <w:t>gaps</w:t>
+      </w:r>
+      <w:proofErr w:type="gramEnd"/>
+    </w:p>
+    <w:p>
+      <w:pPr>
+        <w:jc w:val="both"/>
+      </w:pPr>
       <w:r>
         <w:t>This pipeline was designed for educational purposes</w:t>
       </w:r>
@@ -1349,6 +2826,9 @@
       </w:r>
     </w:p>
     <w:p>
+      <w:pPr>
+        <w:jc w:val="both"/>
+      </w:pPr>
       <w:r>
         <w:t>The</w:t>
       </w:r>
@@ -1366,6 +2846,9 @@
       </w:r>
     </w:p>
     <w:p>
+      <w:pPr>
+        <w:jc w:val="both"/>
+      </w:pPr>
       <w:r>
         <w:t xml:space="preserve">From </w:t>
       </w:r>
@@ -1378,13 +2861,37 @@
       </w:r>
       <w:proofErr w:type="spellEnd"/>
       <w:r>
-        <w:t xml:space="preserve"> also assume the use for educational purposes, otherwise the use of hard coded credentials in code is not be recommended. </w:t>
-      </w:r>
-    </w:p>
-    <w:p/>
-    <w:p/>
-    <w:p/>
-    <w:p/>
+        <w:t xml:space="preserve"> also assume the use for educational purposes, otherwise the use of hard coded credentials in code </w:t>
+      </w:r>
+      <w:proofErr w:type="gramStart"/>
+      <w:r>
+        <w:t>is not be</w:t>
+      </w:r>
+      <w:proofErr w:type="gramEnd"/>
+      <w:r>
+        <w:t xml:space="preserve"> recommended. </w:t>
+      </w:r>
+    </w:p>
+    <w:p>
+      <w:pPr>
+        <w:jc w:val="both"/>
+      </w:pPr>
+    </w:p>
+    <w:p>
+      <w:pPr>
+        <w:jc w:val="both"/>
+      </w:pPr>
+    </w:p>
+    <w:p>
+      <w:pPr>
+        <w:jc w:val="both"/>
+      </w:pPr>
+    </w:p>
+    <w:p>
+      <w:pPr>
+        <w:jc w:val="both"/>
+      </w:pPr>
+    </w:p>
     <w:sectPr>
       <w:pgSz w:w="12240" w:h="15840"/>
       <w:pgMar w:top="1440" w:right="1440" w:bottom="1440" w:left="1440" w:header="720" w:footer="720" w:gutter="0"/>
@@ -1659,6 +3166,95 @@
     </w:lvl>
   </w:abstractNum>
   <w:abstractNum w:abstractNumId="3" w15:restartNumberingAfterBreak="0">
+    <w:nsid w:val="3CDF0512"/>
+    <w:multiLevelType w:val="hybridMultilevel"/>
+    <w:tmpl w:val="5038D058"/>
+    <w:lvl w:ilvl="0" w:tplc="0409000F">
+      <w:start w:val="1"/>
+      <w:numFmt w:val="decimal"/>
+      <w:lvlText w:val="%1."/>
+      <w:lvlJc w:val="left"/>
+      <w:pPr>
+        <w:ind w:left="720" w:hanging="360"/>
+      </w:pPr>
+      <w:rPr>
+        <w:rFonts w:hint="default"/>
+      </w:rPr>
+    </w:lvl>
+    <w:lvl w:ilvl="1" w:tplc="04090019" w:tentative="1">
+      <w:start w:val="1"/>
+      <w:numFmt w:val="lowerLetter"/>
+      <w:lvlText w:val="%2."/>
+      <w:lvlJc w:val="left"/>
+      <w:pPr>
+        <w:ind w:left="1440" w:hanging="360"/>
+      </w:pPr>
+    </w:lvl>
+    <w:lvl w:ilvl="2" w:tplc="0409001B" w:tentative="1">
+      <w:start w:val="1"/>
+      <w:numFmt w:val="lowerRoman"/>
+      <w:lvlText w:val="%3."/>
+      <w:lvlJc w:val="right"/>
+      <w:pPr>
+        <w:ind w:left="2160" w:hanging="180"/>
+      </w:pPr>
+    </w:lvl>
+    <w:lvl w:ilvl="3" w:tplc="0409000F" w:tentative="1">
+      <w:start w:val="1"/>
+      <w:numFmt w:val="decimal"/>
+      <w:lvlText w:val="%4."/>
+      <w:lvlJc w:val="left"/>
+      <w:pPr>
+        <w:ind w:left="2880" w:hanging="360"/>
+      </w:pPr>
+    </w:lvl>
+    <w:lvl w:ilvl="4" w:tplc="04090019" w:tentative="1">
+      <w:start w:val="1"/>
+      <w:numFmt w:val="lowerLetter"/>
+      <w:lvlText w:val="%5."/>
+      <w:lvlJc w:val="left"/>
+      <w:pPr>
+        <w:ind w:left="3600" w:hanging="360"/>
+      </w:pPr>
+    </w:lvl>
+    <w:lvl w:ilvl="5" w:tplc="0409001B" w:tentative="1">
+      <w:start w:val="1"/>
+      <w:numFmt w:val="lowerRoman"/>
+      <w:lvlText w:val="%6."/>
+      <w:lvlJc w:val="right"/>
+      <w:pPr>
+        <w:ind w:left="4320" w:hanging="180"/>
+      </w:pPr>
+    </w:lvl>
+    <w:lvl w:ilvl="6" w:tplc="0409000F" w:tentative="1">
+      <w:start w:val="1"/>
+      <w:numFmt w:val="decimal"/>
+      <w:lvlText w:val="%7."/>
+      <w:lvlJc w:val="left"/>
+      <w:pPr>
+        <w:ind w:left="5040" w:hanging="360"/>
+      </w:pPr>
+    </w:lvl>
+    <w:lvl w:ilvl="7" w:tplc="04090019" w:tentative="1">
+      <w:start w:val="1"/>
+      <w:numFmt w:val="lowerLetter"/>
+      <w:lvlText w:val="%8."/>
+      <w:lvlJc w:val="left"/>
+      <w:pPr>
+        <w:ind w:left="5760" w:hanging="360"/>
+      </w:pPr>
+    </w:lvl>
+    <w:lvl w:ilvl="8" w:tplc="0409001B" w:tentative="1">
+      <w:start w:val="1"/>
+      <w:numFmt w:val="lowerRoman"/>
+      <w:lvlText w:val="%9."/>
+      <w:lvlJc w:val="right"/>
+      <w:pPr>
+        <w:ind w:left="6480" w:hanging="180"/>
+      </w:pPr>
+    </w:lvl>
+  </w:abstractNum>
+  <w:abstractNum w:abstractNumId="4" w15:restartNumberingAfterBreak="0">
     <w:nsid w:val="3DAB792A"/>
     <w:multiLevelType w:val="multilevel"/>
     <w:tmpl w:val="04090025"/>
@@ -1753,7 +3349,7 @@
       </w:pPr>
     </w:lvl>
   </w:abstractNum>
-  <w:abstractNum w:abstractNumId="4" w15:restartNumberingAfterBreak="0">
+  <w:abstractNum w:abstractNumId="5" w15:restartNumberingAfterBreak="0">
     <w:nsid w:val="3EF87C5E"/>
     <w:multiLevelType w:val="hybridMultilevel"/>
     <w:tmpl w:val="41941A5E"/>
@@ -1842,7 +3438,7 @@
       </w:pPr>
     </w:lvl>
   </w:abstractNum>
-  <w:abstractNum w:abstractNumId="5" w15:restartNumberingAfterBreak="0">
+  <w:abstractNum w:abstractNumId="6" w15:restartNumberingAfterBreak="0">
     <w:nsid w:val="5BDA7F67"/>
     <w:multiLevelType w:val="hybridMultilevel"/>
     <w:tmpl w:val="F7C01A5A"/>
@@ -1955,7 +3551,7 @@
       </w:rPr>
     </w:lvl>
   </w:abstractNum>
-  <w:abstractNum w:abstractNumId="6" w15:restartNumberingAfterBreak="0">
+  <w:abstractNum w:abstractNumId="7" w15:restartNumberingAfterBreak="0">
     <w:nsid w:val="5CFF5C18"/>
     <w:multiLevelType w:val="multilevel"/>
     <w:tmpl w:val="AE08F3C0"/>
@@ -2068,7 +3664,7 @@
       </w:pPr>
     </w:lvl>
   </w:abstractNum>
-  <w:abstractNum w:abstractNumId="7" w15:restartNumberingAfterBreak="0">
+  <w:abstractNum w:abstractNumId="8" w15:restartNumberingAfterBreak="0">
     <w:nsid w:val="716626BB"/>
     <w:multiLevelType w:val="hybridMultilevel"/>
     <w:tmpl w:val="2982E8C6"/>
@@ -2181,7 +3777,7 @@
       </w:rPr>
     </w:lvl>
   </w:abstractNum>
-  <w:abstractNum w:abstractNumId="8" w15:restartNumberingAfterBreak="0">
+  <w:abstractNum w:abstractNumId="9" w15:restartNumberingAfterBreak="0">
     <w:nsid w:val="7FEB48A6"/>
     <w:multiLevelType w:val="hybridMultilevel"/>
     <w:tmpl w:val="E8E08812"/>
@@ -2301,25 +3897,28 @@
     <w:abstractNumId w:val="2"/>
   </w:num>
   <w:num w:numId="3" w16cid:durableId="836530772">
+    <w:abstractNumId w:val="9"/>
+  </w:num>
+  <w:num w:numId="4" w16cid:durableId="1474714118">
     <w:abstractNumId w:val="8"/>
   </w:num>
-  <w:num w:numId="4" w16cid:durableId="1474714118">
-    <w:abstractNumId w:val="7"/>
-  </w:num>
   <w:num w:numId="5" w16cid:durableId="1592348452">
-    <w:abstractNumId w:val="5"/>
+    <w:abstractNumId w:val="6"/>
   </w:num>
   <w:num w:numId="6" w16cid:durableId="1336037346">
-    <w:abstractNumId w:val="6"/>
+    <w:abstractNumId w:val="7"/>
   </w:num>
   <w:num w:numId="7" w16cid:durableId="1803037059">
     <w:abstractNumId w:val="1"/>
   </w:num>
   <w:num w:numId="8" w16cid:durableId="429357745">
-    <w:abstractNumId w:val="3"/>
+    <w:abstractNumId w:val="4"/>
   </w:num>
   <w:num w:numId="9" w16cid:durableId="650446678">
-    <w:abstractNumId w:val="4"/>
+    <w:abstractNumId w:val="5"/>
+  </w:num>
+  <w:num w:numId="10" w16cid:durableId="347680848">
+    <w:abstractNumId w:val="3"/>
   </w:num>
 </w:numbering>
 </file>

</xml_diff>